<commit_message>
update Fig1 & S1, Table 1 & S1
</commit_message>
<xml_diff>
--- a/Outputs/Table_1_models.docx
+++ b/Outputs/Table_1_models.docx
@@ -9,23 +9,24 @@
         <w:tblLook w:firstRow="1" w:lastRow="0" w:firstColumn="0" w:lastColumn="0" w:noHBand="0" w:noVBand="0" w:val="0020"/>
       </w:tblPr>
       <w:tblGrid>
-        <w:gridCol w:w="465"/>
-        <w:gridCol w:w="465"/>
-        <w:gridCol w:w="465"/>
-        <w:gridCol w:w="465"/>
-        <w:gridCol w:w="465"/>
-        <w:gridCol w:w="465"/>
-        <w:gridCol w:w="465"/>
-        <w:gridCol w:w="465"/>
-        <w:gridCol w:w="465"/>
-        <w:gridCol w:w="465"/>
-        <w:gridCol w:w="465"/>
-        <w:gridCol w:w="465"/>
-        <w:gridCol w:w="465"/>
-        <w:gridCol w:w="465"/>
-        <w:gridCol w:w="465"/>
-        <w:gridCol w:w="465"/>
-        <w:gridCol w:w="465"/>
+        <w:gridCol w:w="440"/>
+        <w:gridCol w:w="440"/>
+        <w:gridCol w:w="440"/>
+        <w:gridCol w:w="440"/>
+        <w:gridCol w:w="440"/>
+        <w:gridCol w:w="440"/>
+        <w:gridCol w:w="440"/>
+        <w:gridCol w:w="440"/>
+        <w:gridCol w:w="440"/>
+        <w:gridCol w:w="440"/>
+        <w:gridCol w:w="440"/>
+        <w:gridCol w:w="440"/>
+        <w:gridCol w:w="440"/>
+        <w:gridCol w:w="440"/>
+        <w:gridCol w:w="440"/>
+        <w:gridCol w:w="440"/>
+        <w:gridCol w:w="440"/>
+        <w:gridCol w:w="440"/>
       </w:tblGrid>
       <w:tr>
         <w:trPr>
@@ -135,6 +136,18 @@
               <w:jc w:val="left"/>
             </w:pPr>
             <w:r>
+              <w:t xml:space="preserve">d2</w:t>
+            </w:r>
+          </w:p>
+        </w:tc>
+        <w:tc>
+          <w:tcPr/>
+          <w:p>
+            <w:pPr>
+              <w:pStyle w:val="Compact"/>
+              <w:jc w:val="left"/>
+            </w:pPr>
+            <w:r>
               <w:t xml:space="preserve">aov_df</w:t>
             </w:r>
           </w:p>
@@ -281,7 +294,7 @@
               <w:jc w:val="left"/>
             </w:pPr>
             <w:r>
-              <w:t xml:space="preserve">144.08</w:t>
+              <w:t xml:space="preserve">144.09</w:t>
             </w:r>
           </w:p>
         </w:tc>
@@ -330,6 +343,18 @@
             </w:pPr>
             <w:r>
               <w:t xml:space="preserve">NA</w:t>
+            </w:r>
+          </w:p>
+        </w:tc>
+        <w:tc>
+          <w:tcPr/>
+          <w:p>
+            <w:pPr>
+              <w:pStyle w:val="Compact"/>
+              <w:jc w:val="left"/>
+            </w:pPr>
+            <w:r>
+              <w:t xml:space="preserve">0.00</w:t>
             </w:r>
           </w:p>
         </w:tc>
@@ -471,19 +496,19 @@
               <w:jc w:val="left"/>
             </w:pPr>
             <w:r>
-              <w:t xml:space="preserve">317.38</w:t>
-            </w:r>
-          </w:p>
-        </w:tc>
-        <w:tc>
-          <w:tcPr/>
-          <w:p>
-            <w:pPr>
-              <w:pStyle w:val="Compact"/>
-              <w:jc w:val="left"/>
-            </w:pPr>
-            <w:r>
-              <w:t xml:space="preserve">17.04</w:t>
+              <w:t xml:space="preserve">317.96</w:t>
+            </w:r>
+          </w:p>
+        </w:tc>
+        <w:tc>
+          <w:tcPr/>
+          <w:p>
+            <w:pPr>
+              <w:pStyle w:val="Compact"/>
+              <w:jc w:val="left"/>
+            </w:pPr>
+            <w:r>
+              <w:t xml:space="preserve">17.63</w:t>
             </w:r>
           </w:p>
         </w:tc>
@@ -519,7 +544,7 @@
               <w:jc w:val="left"/>
             </w:pPr>
             <w:r>
-              <w:t xml:space="preserve">0.90</w:t>
+              <w:t xml:space="preserve">0.79</w:t>
             </w:r>
           </w:p>
         </w:tc>
@@ -543,6 +568,18 @@
               <w:jc w:val="left"/>
             </w:pPr>
             <w:r>
+              <w:t xml:space="preserve">0.30</w:t>
+            </w:r>
+          </w:p>
+        </w:tc>
+        <w:tc>
+          <w:tcPr/>
+          <w:p>
+            <w:pPr>
+              <w:pStyle w:val="Compact"/>
+              <w:jc w:val="left"/>
+            </w:pPr>
+            <w:r>
               <w:t xml:space="preserve">4</w:t>
             </w:r>
           </w:p>
@@ -555,55 +592,55 @@
               <w:jc w:val="left"/>
             </w:pPr>
             <w:r>
-              <w:t xml:space="preserve">316.84</w:t>
-            </w:r>
-          </w:p>
-        </w:tc>
-        <w:tc>
-          <w:tcPr/>
-          <w:p>
-            <w:pPr>
-              <w:pStyle w:val="Compact"/>
-              <w:jc w:val="left"/>
-            </w:pPr>
-            <w:r>
-              <w:t xml:space="preserve">326.31</w:t>
-            </w:r>
-          </w:p>
-        </w:tc>
-        <w:tc>
-          <w:tcPr/>
-          <w:p>
-            <w:pPr>
-              <w:pStyle w:val="Compact"/>
-              <w:jc w:val="left"/>
-            </w:pPr>
-            <w:r>
-              <w:t xml:space="preserve">-154.42</w:t>
-            </w:r>
-          </w:p>
-        </w:tc>
-        <w:tc>
-          <w:tcPr/>
-          <w:p>
-            <w:pPr>
-              <w:pStyle w:val="Compact"/>
-              <w:jc w:val="left"/>
-            </w:pPr>
-            <w:r>
-              <w:t xml:space="preserve">308.84</w:t>
-            </w:r>
-          </w:p>
-        </w:tc>
-        <w:tc>
-          <w:tcPr/>
-          <w:p>
-            <w:pPr>
-              <w:pStyle w:val="Compact"/>
-              <w:jc w:val="left"/>
-            </w:pPr>
-            <w:r>
-              <w:t xml:space="preserve">131.42</w:t>
+              <w:t xml:space="preserve">317.41</w:t>
+            </w:r>
+          </w:p>
+        </w:tc>
+        <w:tc>
+          <w:tcPr/>
+          <w:p>
+            <w:pPr>
+              <w:pStyle w:val="Compact"/>
+              <w:jc w:val="left"/>
+            </w:pPr>
+            <w:r>
+              <w:t xml:space="preserve">326.89</w:t>
+            </w:r>
+          </w:p>
+        </w:tc>
+        <w:tc>
+          <w:tcPr/>
+          <w:p>
+            <w:pPr>
+              <w:pStyle w:val="Compact"/>
+              <w:jc w:val="left"/>
+            </w:pPr>
+            <w:r>
+              <w:t xml:space="preserve">-154.71</w:t>
+            </w:r>
+          </w:p>
+        </w:tc>
+        <w:tc>
+          <w:tcPr/>
+          <w:p>
+            <w:pPr>
+              <w:pStyle w:val="Compact"/>
+              <w:jc w:val="left"/>
+            </w:pPr>
+            <w:r>
+              <w:t xml:space="preserve">309.41</w:t>
+            </w:r>
+          </w:p>
+        </w:tc>
+        <w:tc>
+          <w:tcPr/>
+          <w:p>
+            <w:pPr>
+              <w:pStyle w:val="Compact"/>
+              <w:jc w:val="left"/>
+            </w:pPr>
+            <w:r>
+              <w:t xml:space="preserve">130.84</w:t>
             </w:r>
           </w:p>
         </w:tc>
@@ -677,19 +714,19 @@
               <w:jc w:val="left"/>
             </w:pPr>
             <w:r>
-              <w:t xml:space="preserve">443.94</w:t>
-            </w:r>
-          </w:p>
-        </w:tc>
-        <w:tc>
-          <w:tcPr/>
-          <w:p>
-            <w:pPr>
-              <w:pStyle w:val="Compact"/>
-              <w:jc w:val="left"/>
-            </w:pPr>
-            <w:r>
-              <w:t xml:space="preserve">143.60</w:t>
+              <w:t xml:space="preserve">446.39</w:t>
+            </w:r>
+          </w:p>
+        </w:tc>
+        <w:tc>
+          <w:tcPr/>
+          <w:p>
+            <w:pPr>
+              <w:pStyle w:val="Compact"/>
+              <w:jc w:val="left"/>
+            </w:pPr>
+            <w:r>
+              <w:t xml:space="preserve">146.06</w:t>
             </w:r>
           </w:p>
         </w:tc>
@@ -725,7 +762,7 @@
               <w:jc w:val="left"/>
             </w:pPr>
             <w:r>
-              <w:t xml:space="preserve">0.16</w:t>
+              <w:t xml:space="preserve">0.05</w:t>
             </w:r>
           </w:p>
         </w:tc>
@@ -749,6 +786,18 @@
               <w:jc w:val="left"/>
             </w:pPr>
             <w:r>
+              <w:t xml:space="preserve">0.01</w:t>
+            </w:r>
+          </w:p>
+        </w:tc>
+        <w:tc>
+          <w:tcPr/>
+          <w:p>
+            <w:pPr>
+              <w:pStyle w:val="Compact"/>
+              <w:jc w:val="left"/>
+            </w:pPr>
+            <w:r>
               <w:t xml:space="preserve">4</w:t>
             </w:r>
           </w:p>
@@ -761,55 +810,55 @@
               <w:jc w:val="left"/>
             </w:pPr>
             <w:r>
-              <w:t xml:space="preserve">443.39</w:t>
-            </w:r>
-          </w:p>
-        </w:tc>
-        <w:tc>
-          <w:tcPr/>
-          <w:p>
-            <w:pPr>
-              <w:pStyle w:val="Compact"/>
-              <w:jc w:val="left"/>
-            </w:pPr>
-            <w:r>
-              <w:t xml:space="preserve">452.87</w:t>
-            </w:r>
-          </w:p>
-        </w:tc>
-        <w:tc>
-          <w:tcPr/>
-          <w:p>
-            <w:pPr>
-              <w:pStyle w:val="Compact"/>
-              <w:jc w:val="left"/>
-            </w:pPr>
-            <w:r>
-              <w:t xml:space="preserve">-217.70</w:t>
-            </w:r>
-          </w:p>
-        </w:tc>
-        <w:tc>
-          <w:tcPr/>
-          <w:p>
-            <w:pPr>
-              <w:pStyle w:val="Compact"/>
-              <w:jc w:val="left"/>
-            </w:pPr>
-            <w:r>
-              <w:t xml:space="preserve">435.39</w:t>
-            </w:r>
-          </w:p>
-        </w:tc>
-        <w:tc>
-          <w:tcPr/>
-          <w:p>
-            <w:pPr>
-              <w:pStyle w:val="Compact"/>
-              <w:jc w:val="left"/>
-            </w:pPr>
-            <w:r>
-              <w:t xml:space="preserve">4.86</w:t>
+              <w:t xml:space="preserve">445.85</w:t>
+            </w:r>
+          </w:p>
+        </w:tc>
+        <w:tc>
+          <w:tcPr/>
+          <w:p>
+            <w:pPr>
+              <w:pStyle w:val="Compact"/>
+              <w:jc w:val="left"/>
+            </w:pPr>
+            <w:r>
+              <w:t xml:space="preserve">455.32</w:t>
+            </w:r>
+          </w:p>
+        </w:tc>
+        <w:tc>
+          <w:tcPr/>
+          <w:p>
+            <w:pPr>
+              <w:pStyle w:val="Compact"/>
+              <w:jc w:val="left"/>
+            </w:pPr>
+            <w:r>
+              <w:t xml:space="preserve">-218.92</w:t>
+            </w:r>
+          </w:p>
+        </w:tc>
+        <w:tc>
+          <w:tcPr/>
+          <w:p>
+            <w:pPr>
+              <w:pStyle w:val="Compact"/>
+              <w:jc w:val="left"/>
+            </w:pPr>
+            <w:r>
+              <w:t xml:space="preserve">437.85</w:t>
+            </w:r>
+          </w:p>
+        </w:tc>
+        <w:tc>
+          <w:tcPr/>
+          <w:p>
+            <w:pPr>
+              <w:pStyle w:val="Compact"/>
+              <w:jc w:val="left"/>
+            </w:pPr>
+            <w:r>
+              <w:t xml:space="preserve">2.41</w:t>
             </w:r>
           </w:p>
         </w:tc>
@@ -833,7 +882,7 @@
               <w:jc w:val="left"/>
             </w:pPr>
             <w:r>
-              <w:t xml:space="preserve">0.09</w:t>
+              <w:t xml:space="preserve">0.30</w:t>
             </w:r>
           </w:p>
         </w:tc>
@@ -879,19 +928,19 @@
               <w:jc w:val="left"/>
             </w:pPr>
             <w:r>
-              <w:t xml:space="preserve">446.50</w:t>
-            </w:r>
-          </w:p>
-        </w:tc>
-        <w:tc>
-          <w:tcPr/>
-          <w:p>
-            <w:pPr>
-              <w:pStyle w:val="Compact"/>
-              <w:jc w:val="left"/>
-            </w:pPr>
-            <w:r>
-              <w:t xml:space="preserve">146.17</w:t>
+              <w:t xml:space="preserve">446.52</w:t>
+            </w:r>
+          </w:p>
+        </w:tc>
+        <w:tc>
+          <w:tcPr/>
+          <w:p>
+            <w:pPr>
+              <w:pStyle w:val="Compact"/>
+              <w:jc w:val="left"/>
+            </w:pPr>
+            <w:r>
+              <w:t xml:space="preserve">146.19</w:t>
             </w:r>
           </w:p>
         </w:tc>
@@ -951,6 +1000,18 @@
               <w:jc w:val="left"/>
             </w:pPr>
             <w:r>
+              <w:t xml:space="preserve">0.00</w:t>
+            </w:r>
+          </w:p>
+        </w:tc>
+        <w:tc>
+          <w:tcPr/>
+          <w:p>
+            <w:pPr>
+              <w:pStyle w:val="Compact"/>
+              <w:jc w:val="left"/>
+            </w:pPr>
+            <w:r>
               <w:t xml:space="preserve">3</w:t>
             </w:r>
           </w:p>
@@ -963,55 +1024,55 @@
               <w:jc w:val="left"/>
             </w:pPr>
             <w:r>
-              <w:t xml:space="preserve">446.18</w:t>
-            </w:r>
-          </w:p>
-        </w:tc>
-        <w:tc>
-          <w:tcPr/>
-          <w:p>
-            <w:pPr>
-              <w:pStyle w:val="Compact"/>
-              <w:jc w:val="left"/>
-            </w:pPr>
-            <w:r>
-              <w:t xml:space="preserve">453.29</w:t>
-            </w:r>
-          </w:p>
-        </w:tc>
-        <w:tc>
-          <w:tcPr/>
-          <w:p>
-            <w:pPr>
-              <w:pStyle w:val="Compact"/>
-              <w:jc w:val="left"/>
-            </w:pPr>
-            <w:r>
-              <w:t xml:space="preserve">-220.09</w:t>
-            </w:r>
-          </w:p>
-        </w:tc>
-        <w:tc>
-          <w:tcPr/>
-          <w:p>
-            <w:pPr>
-              <w:pStyle w:val="Compact"/>
-              <w:jc w:val="left"/>
-            </w:pPr>
-            <w:r>
-              <w:t xml:space="preserve">440.18</w:t>
-            </w:r>
-          </w:p>
-        </w:tc>
-        <w:tc>
-          <w:tcPr/>
-          <w:p>
-            <w:pPr>
-              <w:pStyle w:val="Compact"/>
-              <w:jc w:val="left"/>
-            </w:pPr>
-            <w:r>
-              <w:t xml:space="preserve">0.07</w:t>
+              <w:t xml:space="preserve">446.20</w:t>
+            </w:r>
+          </w:p>
+        </w:tc>
+        <w:tc>
+          <w:tcPr/>
+          <w:p>
+            <w:pPr>
+              <w:pStyle w:val="Compact"/>
+              <w:jc w:val="left"/>
+            </w:pPr>
+            <w:r>
+              <w:t xml:space="preserve">453.31</w:t>
+            </w:r>
+          </w:p>
+        </w:tc>
+        <w:tc>
+          <w:tcPr/>
+          <w:p>
+            <w:pPr>
+              <w:pStyle w:val="Compact"/>
+              <w:jc w:val="left"/>
+            </w:pPr>
+            <w:r>
+              <w:t xml:space="preserve">-220.10</w:t>
+            </w:r>
+          </w:p>
+        </w:tc>
+        <w:tc>
+          <w:tcPr/>
+          <w:p>
+            <w:pPr>
+              <w:pStyle w:val="Compact"/>
+              <w:jc w:val="left"/>
+            </w:pPr>
+            <w:r>
+              <w:t xml:space="preserve">440.20</w:t>
+            </w:r>
+          </w:p>
+        </w:tc>
+        <w:tc>
+          <w:tcPr/>
+          <w:p>
+            <w:pPr>
+              <w:pStyle w:val="Compact"/>
+              <w:jc w:val="left"/>
+            </w:pPr>
+            <w:r>
+              <w:t xml:space="preserve">0.06</w:t>
             </w:r>
           </w:p>
         </w:tc>
@@ -1035,7 +1096,7 @@
               <w:jc w:val="left"/>
             </w:pPr>
             <w:r>
-              <w:t xml:space="preserve">0.79</w:t>
+              <w:t xml:space="preserve">0.81</w:t>
             </w:r>
           </w:p>
         </w:tc>
@@ -1081,7 +1142,7 @@
               <w:jc w:val="left"/>
             </w:pPr>
             <w:r>
-              <w:t xml:space="preserve">300.33</w:t>
+              <w:t xml:space="preserve">300.32</w:t>
             </w:r>
           </w:p>
         </w:tc>
@@ -1129,7 +1190,7 @@
               <w:jc w:val="left"/>
             </w:pPr>
             <w:r>
-              <w:t xml:space="preserve">0.91</w:t>
+              <w:t xml:space="preserve">0.79</w:t>
             </w:r>
           </w:p>
         </w:tc>
@@ -1153,6 +1214,18 @@
               <w:jc w:val="left"/>
             </w:pPr>
             <w:r>
+              <w:t xml:space="preserve">0.35</w:t>
+            </w:r>
+          </w:p>
+        </w:tc>
+        <w:tc>
+          <w:tcPr/>
+          <w:p>
+            <w:pPr>
+              <w:pStyle w:val="Compact"/>
+              <w:jc w:val="left"/>
+            </w:pPr>
+            <w:r>
               <w:t xml:space="preserve">6</w:t>
             </w:r>
           </w:p>
@@ -1165,19 +1238,19 @@
               <w:jc w:val="left"/>
             </w:pPr>
             <w:r>
-              <w:t xml:space="preserve">299.17</w:t>
-            </w:r>
-          </w:p>
-        </w:tc>
-        <w:tc>
-          <w:tcPr/>
-          <w:p>
-            <w:pPr>
-              <w:pStyle w:val="Compact"/>
-              <w:jc w:val="left"/>
-            </w:pPr>
-            <w:r>
-              <w:t xml:space="preserve">313.38</w:t>
+              <w:t xml:space="preserve">299.16</w:t>
+            </w:r>
+          </w:p>
+        </w:tc>
+        <w:tc>
+          <w:tcPr/>
+          <w:p>
+            <w:pPr>
+              <w:pStyle w:val="Compact"/>
+              <w:jc w:val="left"/>
+            </w:pPr>
+            <w:r>
+              <w:t xml:space="preserve">313.37</w:t>
             </w:r>
           </w:p>
         </w:tc>
@@ -1201,19 +1274,19 @@
               <w:jc w:val="left"/>
             </w:pPr>
             <w:r>
-              <w:t xml:space="preserve">287.17</w:t>
-            </w:r>
-          </w:p>
-        </w:tc>
-        <w:tc>
-          <w:tcPr/>
-          <w:p>
-            <w:pPr>
-              <w:pStyle w:val="Compact"/>
-              <w:jc w:val="left"/>
-            </w:pPr>
-            <w:r>
-              <w:t xml:space="preserve">153.09</w:t>
+              <w:t xml:space="preserve">287.16</w:t>
+            </w:r>
+          </w:p>
+        </w:tc>
+        <w:tc>
+          <w:tcPr/>
+          <w:p>
+            <w:pPr>
+              <w:pStyle w:val="Compact"/>
+              <w:jc w:val="left"/>
+            </w:pPr>
+            <w:r>
+              <w:t xml:space="preserve">153.10</w:t>
             </w:r>
           </w:p>
         </w:tc>
@@ -1287,30 +1360,6 @@
               <w:jc w:val="left"/>
             </w:pPr>
             <w:r>
-              <w:t xml:space="preserve">304.93</w:t>
-            </w:r>
-          </w:p>
-        </w:tc>
-        <w:tc>
-          <w:tcPr/>
-          <w:p>
-            <w:pPr>
-              <w:pStyle w:val="Compact"/>
-              <w:jc w:val="left"/>
-            </w:pPr>
-            <w:r>
-              <w:t xml:space="preserve">4.60</w:t>
-            </w:r>
-          </w:p>
-        </w:tc>
-        <w:tc>
-          <w:tcPr/>
-          <w:p>
-            <w:pPr>
-              <w:pStyle w:val="Compact"/>
-              <w:jc w:val="left"/>
-            </w:pPr>
-            <w:r>
               <w:t xml:space="preserve">NA</w:t>
             </w:r>
           </w:p>
@@ -1323,30 +1372,6 @@
               <w:jc w:val="left"/>
             </w:pPr>
             <w:r>
-              <w:t xml:space="preserve">FALSE</w:t>
-            </w:r>
-          </w:p>
-        </w:tc>
-        <w:tc>
-          <w:tcPr/>
-          <w:p>
-            <w:pPr>
-              <w:pStyle w:val="Compact"/>
-              <w:jc w:val="left"/>
-            </w:pPr>
-            <w:r>
-              <w:t xml:space="preserve">0.94</w:t>
-            </w:r>
-          </w:p>
-        </w:tc>
-        <w:tc>
-          <w:tcPr/>
-          <w:p>
-            <w:pPr>
-              <w:pStyle w:val="Compact"/>
-              <w:jc w:val="left"/>
-            </w:pPr>
-            <w:r>
               <w:t xml:space="preserve">NA</w:t>
             </w:r>
           </w:p>
@@ -1359,6 +1384,66 @@
               <w:jc w:val="left"/>
             </w:pPr>
             <w:r>
+              <w:t xml:space="preserve">NA</w:t>
+            </w:r>
+          </w:p>
+        </w:tc>
+        <w:tc>
+          <w:tcPr/>
+          <w:p>
+            <w:pPr>
+              <w:pStyle w:val="Compact"/>
+              <w:jc w:val="left"/>
+            </w:pPr>
+            <w:r>
+              <w:t xml:space="preserve">NA</w:t>
+            </w:r>
+          </w:p>
+        </w:tc>
+        <w:tc>
+          <w:tcPr/>
+          <w:p>
+            <w:pPr>
+              <w:pStyle w:val="Compact"/>
+              <w:jc w:val="left"/>
+            </w:pPr>
+            <w:r>
+              <w:t xml:space="preserve">0.86</w:t>
+            </w:r>
+          </w:p>
+        </w:tc>
+        <w:tc>
+          <w:tcPr/>
+          <w:p>
+            <w:pPr>
+              <w:pStyle w:val="Compact"/>
+              <w:jc w:val="left"/>
+            </w:pPr>
+            <w:r>
+              <w:t xml:space="preserve">NA</w:t>
+            </w:r>
+          </w:p>
+        </w:tc>
+        <w:tc>
+          <w:tcPr/>
+          <w:p>
+            <w:pPr>
+              <w:pStyle w:val="Compact"/>
+              <w:jc w:val="left"/>
+            </w:pPr>
+            <w:r>
+              <w:t xml:space="preserve">NA</w:t>
+            </w:r>
+          </w:p>
+        </w:tc>
+        <w:tc>
+          <w:tcPr/>
+          <w:p>
+            <w:pPr>
+              <w:pStyle w:val="Compact"/>
+              <w:jc w:val="left"/>
+            </w:pPr>
+            <w:r>
               <w:t xml:space="preserve">10</w:t>
             </w:r>
           </w:p>
@@ -1371,55 +1456,55 @@
               <w:jc w:val="left"/>
             </w:pPr>
             <w:r>
-              <w:t xml:space="preserve">301.70</w:t>
-            </w:r>
-          </w:p>
-        </w:tc>
-        <w:tc>
-          <w:tcPr/>
-          <w:p>
-            <w:pPr>
-              <w:pStyle w:val="Compact"/>
-              <w:jc w:val="left"/>
-            </w:pPr>
-            <w:r>
-              <w:t xml:space="preserve">325.39</w:t>
-            </w:r>
-          </w:p>
-        </w:tc>
-        <w:tc>
-          <w:tcPr/>
-          <w:p>
-            <w:pPr>
-              <w:pStyle w:val="Compact"/>
-              <w:jc w:val="left"/>
-            </w:pPr>
-            <w:r>
-              <w:t xml:space="preserve">-140.85</w:t>
-            </w:r>
-          </w:p>
-        </w:tc>
-        <w:tc>
-          <w:tcPr/>
-          <w:p>
-            <w:pPr>
-              <w:pStyle w:val="Compact"/>
-              <w:jc w:val="left"/>
-            </w:pPr>
-            <w:r>
-              <w:t xml:space="preserve">281.70</w:t>
-            </w:r>
-          </w:p>
-        </w:tc>
-        <w:tc>
-          <w:tcPr/>
-          <w:p>
-            <w:pPr>
-              <w:pStyle w:val="Compact"/>
-              <w:jc w:val="left"/>
-            </w:pPr>
-            <w:r>
-              <w:t xml:space="preserve">158.56</w:t>
+              <w:t xml:space="preserve">NA</w:t>
+            </w:r>
+          </w:p>
+        </w:tc>
+        <w:tc>
+          <w:tcPr/>
+          <w:p>
+            <w:pPr>
+              <w:pStyle w:val="Compact"/>
+              <w:jc w:val="left"/>
+            </w:pPr>
+            <w:r>
+              <w:t xml:space="preserve">NA</w:t>
+            </w:r>
+          </w:p>
+        </w:tc>
+        <w:tc>
+          <w:tcPr/>
+          <w:p>
+            <w:pPr>
+              <w:pStyle w:val="Compact"/>
+              <w:jc w:val="left"/>
+            </w:pPr>
+            <w:r>
+              <w:t xml:space="preserve">NA</w:t>
+            </w:r>
+          </w:p>
+        </w:tc>
+        <w:tc>
+          <w:tcPr/>
+          <w:p>
+            <w:pPr>
+              <w:pStyle w:val="Compact"/>
+              <w:jc w:val="left"/>
+            </w:pPr>
+            <w:r>
+              <w:t xml:space="preserve">NA</w:t>
+            </w:r>
+          </w:p>
+        </w:tc>
+        <w:tc>
+          <w:tcPr/>
+          <w:p>
+            <w:pPr>
+              <w:pStyle w:val="Compact"/>
+              <w:jc w:val="left"/>
+            </w:pPr>
+            <w:r>
+              <w:t xml:space="preserve">NA</w:t>
             </w:r>
           </w:p>
         </w:tc>
@@ -1443,20 +1528,16 @@
               <w:jc w:val="left"/>
             </w:pPr>
             <w:r>
-              <w:t xml:space="preserve">0.00</w:t>
-            </w:r>
-          </w:p>
-        </w:tc>
-        <w:tc>
-          <w:tcPr/>
-          <w:p>
-            <w:pPr>
-              <w:pStyle w:val="Compact"/>
-              <w:jc w:val="left"/>
-            </w:pPr>
-            <w:r>
-              <w:t xml:space="preserve">***</w:t>
-            </w:r>
+              <w:t xml:space="preserve">NA</w:t>
+            </w:r>
+          </w:p>
+        </w:tc>
+        <w:tc>
+          <w:tcPr/>
+          <w:p>
+            <w:pPr>
+              <w:pStyle w:val="Compact"/>
+            </w:pPr>
           </w:p>
         </w:tc>
       </w:tr>
@@ -1493,19 +1574,19 @@
               <w:jc w:val="left"/>
             </w:pPr>
             <w:r>
-              <w:t xml:space="preserve">319.65</w:t>
-            </w:r>
-          </w:p>
-        </w:tc>
-        <w:tc>
-          <w:tcPr/>
-          <w:p>
-            <w:pPr>
-              <w:pStyle w:val="Compact"/>
-              <w:jc w:val="left"/>
-            </w:pPr>
-            <w:r>
-              <w:t xml:space="preserve">19.32</w:t>
+              <w:t xml:space="preserve">320.15</w:t>
+            </w:r>
+          </w:p>
+        </w:tc>
+        <w:tc>
+          <w:tcPr/>
+          <w:p>
+            <w:pPr>
+              <w:pStyle w:val="Compact"/>
+              <w:jc w:val="left"/>
+            </w:pPr>
+            <w:r>
+              <w:t xml:space="preserve">19.83</w:t>
             </w:r>
           </w:p>
         </w:tc>
@@ -1541,7 +1622,7 @@
               <w:jc w:val="left"/>
             </w:pPr>
             <w:r>
-              <w:t xml:space="preserve">0.90</w:t>
+              <w:t xml:space="preserve">0.79</w:t>
             </w:r>
           </w:p>
         </w:tc>
@@ -1565,6 +1646,18 @@
               <w:jc w:val="left"/>
             </w:pPr>
             <w:r>
+              <w:t xml:space="preserve">0.30</w:t>
+            </w:r>
+          </w:p>
+        </w:tc>
+        <w:tc>
+          <w:tcPr/>
+          <w:p>
+            <w:pPr>
+              <w:pStyle w:val="Compact"/>
+              <w:jc w:val="left"/>
+            </w:pPr>
+            <w:r>
               <w:t xml:space="preserve">5</w:t>
             </w:r>
           </w:p>
@@ -1577,55 +1670,55 @@
               <w:jc w:val="left"/>
             </w:pPr>
             <w:r>
-              <w:t xml:space="preserve">318.83</w:t>
-            </w:r>
-          </w:p>
-        </w:tc>
-        <w:tc>
-          <w:tcPr/>
-          <w:p>
-            <w:pPr>
-              <w:pStyle w:val="Compact"/>
-              <w:jc w:val="left"/>
-            </w:pPr>
-            <w:r>
-              <w:t xml:space="preserve">330.68</w:t>
-            </w:r>
-          </w:p>
-        </w:tc>
-        <w:tc>
-          <w:tcPr/>
-          <w:p>
-            <w:pPr>
-              <w:pStyle w:val="Compact"/>
-              <w:jc w:val="left"/>
-            </w:pPr>
-            <w:r>
-              <w:t xml:space="preserve">-154.41</w:t>
-            </w:r>
-          </w:p>
-        </w:tc>
-        <w:tc>
-          <w:tcPr/>
-          <w:p>
-            <w:pPr>
-              <w:pStyle w:val="Compact"/>
-              <w:jc w:val="left"/>
-            </w:pPr>
-            <w:r>
-              <w:t xml:space="preserve">308.83</w:t>
-            </w:r>
-          </w:p>
-        </w:tc>
-        <w:tc>
-          <w:tcPr/>
-          <w:p>
-            <w:pPr>
-              <w:pStyle w:val="Compact"/>
-              <w:jc w:val="left"/>
-            </w:pPr>
-            <w:r>
-              <w:t xml:space="preserve">131.43</w:t>
+              <w:t xml:space="preserve">319.33</w:t>
+            </w:r>
+          </w:p>
+        </w:tc>
+        <w:tc>
+          <w:tcPr/>
+          <w:p>
+            <w:pPr>
+              <w:pStyle w:val="Compact"/>
+              <w:jc w:val="left"/>
+            </w:pPr>
+            <w:r>
+              <w:t xml:space="preserve">331.18</w:t>
+            </w:r>
+          </w:p>
+        </w:tc>
+        <w:tc>
+          <w:tcPr/>
+          <w:p>
+            <w:pPr>
+              <w:pStyle w:val="Compact"/>
+              <w:jc w:val="left"/>
+            </w:pPr>
+            <w:r>
+              <w:t xml:space="preserve">-154.67</w:t>
+            </w:r>
+          </w:p>
+        </w:tc>
+        <w:tc>
+          <w:tcPr/>
+          <w:p>
+            <w:pPr>
+              <w:pStyle w:val="Compact"/>
+              <w:jc w:val="left"/>
+            </w:pPr>
+            <w:r>
+              <w:t xml:space="preserve">309.33</w:t>
+            </w:r>
+          </w:p>
+        </w:tc>
+        <w:tc>
+          <w:tcPr/>
+          <w:p>
+            <w:pPr>
+              <w:pStyle w:val="Compact"/>
+              <w:jc w:val="left"/>
+            </w:pPr>
+            <w:r>
+              <w:t xml:space="preserve">130.92</w:t>
             </w:r>
           </w:p>
         </w:tc>
@@ -1699,19 +1792,19 @@
               <w:jc w:val="left"/>
             </w:pPr>
             <w:r>
-              <w:t xml:space="preserve">319.60</w:t>
-            </w:r>
-          </w:p>
-        </w:tc>
-        <w:tc>
-          <w:tcPr/>
-          <w:p>
-            <w:pPr>
-              <w:pStyle w:val="Compact"/>
-              <w:jc w:val="left"/>
-            </w:pPr>
-            <w:r>
-              <w:t xml:space="preserve">19.27</w:t>
+              <w:t xml:space="preserve">320.06</w:t>
+            </w:r>
+          </w:p>
+        </w:tc>
+        <w:tc>
+          <w:tcPr/>
+          <w:p>
+            <w:pPr>
+              <w:pStyle w:val="Compact"/>
+              <w:jc w:val="left"/>
+            </w:pPr>
+            <w:r>
+              <w:t xml:space="preserve">19.74</w:t>
             </w:r>
           </w:p>
         </w:tc>
@@ -1747,7 +1840,7 @@
               <w:jc w:val="left"/>
             </w:pPr>
             <w:r>
-              <w:t xml:space="preserve">0.90</w:t>
+              <w:t xml:space="preserve">0.79</w:t>
             </w:r>
           </w:p>
         </w:tc>
@@ -1771,6 +1864,18 @@
               <w:jc w:val="left"/>
             </w:pPr>
             <w:r>
+              <w:t xml:space="preserve">0.31</w:t>
+            </w:r>
+          </w:p>
+        </w:tc>
+        <w:tc>
+          <w:tcPr/>
+          <w:p>
+            <w:pPr>
+              <w:pStyle w:val="Compact"/>
+              <w:jc w:val="left"/>
+            </w:pPr>
+            <w:r>
               <w:t xml:space="preserve">7</w:t>
             </w:r>
           </w:p>
@@ -1783,55 +1888,55 @@
               <w:jc w:val="left"/>
             </w:pPr>
             <w:r>
-              <w:t xml:space="preserve">318.02</w:t>
-            </w:r>
-          </w:p>
-        </w:tc>
-        <w:tc>
-          <w:tcPr/>
-          <w:p>
-            <w:pPr>
-              <w:pStyle w:val="Compact"/>
-              <w:jc w:val="left"/>
-            </w:pPr>
-            <w:r>
-              <w:t xml:space="preserve">334.61</w:t>
-            </w:r>
-          </w:p>
-        </w:tc>
-        <w:tc>
-          <w:tcPr/>
-          <w:p>
-            <w:pPr>
-              <w:pStyle w:val="Compact"/>
-              <w:jc w:val="left"/>
-            </w:pPr>
-            <w:r>
-              <w:t xml:space="preserve">-152.01</w:t>
-            </w:r>
-          </w:p>
-        </w:tc>
-        <w:tc>
-          <w:tcPr/>
-          <w:p>
-            <w:pPr>
-              <w:pStyle w:val="Compact"/>
-              <w:jc w:val="left"/>
-            </w:pPr>
-            <w:r>
-              <w:t xml:space="preserve">304.02</w:t>
-            </w:r>
-          </w:p>
-        </w:tc>
-        <w:tc>
-          <w:tcPr/>
-          <w:p>
-            <w:pPr>
-              <w:pStyle w:val="Compact"/>
-              <w:jc w:val="left"/>
-            </w:pPr>
-            <w:r>
-              <w:t xml:space="preserve">136.23</w:t>
+              <w:t xml:space="preserve">318.48</w:t>
+            </w:r>
+          </w:p>
+        </w:tc>
+        <w:tc>
+          <w:tcPr/>
+          <w:p>
+            <w:pPr>
+              <w:pStyle w:val="Compact"/>
+              <w:jc w:val="left"/>
+            </w:pPr>
+            <w:r>
+              <w:t xml:space="preserve">335.07</w:t>
+            </w:r>
+          </w:p>
+        </w:tc>
+        <w:tc>
+          <w:tcPr/>
+          <w:p>
+            <w:pPr>
+              <w:pStyle w:val="Compact"/>
+              <w:jc w:val="left"/>
+            </w:pPr>
+            <w:r>
+              <w:t xml:space="preserve">-152.24</w:t>
+            </w:r>
+          </w:p>
+        </w:tc>
+        <w:tc>
+          <w:tcPr/>
+          <w:p>
+            <w:pPr>
+              <w:pStyle w:val="Compact"/>
+              <w:jc w:val="left"/>
+            </w:pPr>
+            <w:r>
+              <w:t xml:space="preserve">304.48</w:t>
+            </w:r>
+          </w:p>
+        </w:tc>
+        <w:tc>
+          <w:tcPr/>
+          <w:p>
+            <w:pPr>
+              <w:pStyle w:val="Compact"/>
+              <w:jc w:val="left"/>
+            </w:pPr>
+            <w:r>
+              <w:t xml:space="preserve">135.77</w:t>
             </w:r>
           </w:p>
         </w:tc>
@@ -1905,19 +2010,19 @@
               <w:jc w:val="left"/>
             </w:pPr>
             <w:r>
-              <w:t xml:space="preserve">446.15</w:t>
-            </w:r>
-          </w:p>
-        </w:tc>
-        <w:tc>
-          <w:tcPr/>
-          <w:p>
-            <w:pPr>
-              <w:pStyle w:val="Compact"/>
-              <w:jc w:val="left"/>
-            </w:pPr>
-            <w:r>
-              <w:t xml:space="preserve">145.82</w:t>
+              <w:t xml:space="preserve">448.45</w:t>
+            </w:r>
+          </w:p>
+        </w:tc>
+        <w:tc>
+          <w:tcPr/>
+          <w:p>
+            <w:pPr>
+              <w:pStyle w:val="Compact"/>
+              <w:jc w:val="left"/>
+            </w:pPr>
+            <w:r>
+              <w:t xml:space="preserve">148.13</w:t>
             </w:r>
           </w:p>
         </w:tc>
@@ -1953,7 +2058,7 @@
               <w:jc w:val="left"/>
             </w:pPr>
             <w:r>
-              <w:t xml:space="preserve">0.16</w:t>
+              <w:t xml:space="preserve">0.06</w:t>
             </w:r>
           </w:p>
         </w:tc>
@@ -1977,6 +2082,18 @@
               <w:jc w:val="left"/>
             </w:pPr>
             <w:r>
+              <w:t xml:space="preserve">0.01</w:t>
+            </w:r>
+          </w:p>
+        </w:tc>
+        <w:tc>
+          <w:tcPr/>
+          <w:p>
+            <w:pPr>
+              <w:pStyle w:val="Compact"/>
+              <w:jc w:val="left"/>
+            </w:pPr>
+            <w:r>
               <w:t xml:space="preserve">5</w:t>
             </w:r>
           </w:p>
@@ -1989,55 +2106,55 @@
               <w:jc w:val="left"/>
             </w:pPr>
             <w:r>
-              <w:t xml:space="preserve">445.33</w:t>
-            </w:r>
-          </w:p>
-        </w:tc>
-        <w:tc>
-          <w:tcPr/>
-          <w:p>
-            <w:pPr>
-              <w:pStyle w:val="Compact"/>
-              <w:jc w:val="left"/>
-            </w:pPr>
-            <w:r>
-              <w:t xml:space="preserve">457.18</w:t>
-            </w:r>
-          </w:p>
-        </w:tc>
-        <w:tc>
-          <w:tcPr/>
-          <w:p>
-            <w:pPr>
-              <w:pStyle w:val="Compact"/>
-              <w:jc w:val="left"/>
-            </w:pPr>
-            <w:r>
-              <w:t xml:space="preserve">-217.67</w:t>
-            </w:r>
-          </w:p>
-        </w:tc>
-        <w:tc>
-          <w:tcPr/>
-          <w:p>
-            <w:pPr>
-              <w:pStyle w:val="Compact"/>
-              <w:jc w:val="left"/>
-            </w:pPr>
-            <w:r>
-              <w:t xml:space="preserve">435.33</w:t>
-            </w:r>
-          </w:p>
-        </w:tc>
-        <w:tc>
-          <w:tcPr/>
-          <w:p>
-            <w:pPr>
-              <w:pStyle w:val="Compact"/>
-              <w:jc w:val="left"/>
-            </w:pPr>
-            <w:r>
-              <w:t xml:space="preserve">4.92</w:t>
+              <w:t xml:space="preserve">447.63</w:t>
+            </w:r>
+          </w:p>
+        </w:tc>
+        <w:tc>
+          <w:tcPr/>
+          <w:p>
+            <w:pPr>
+              <w:pStyle w:val="Compact"/>
+              <w:jc w:val="left"/>
+            </w:pPr>
+            <w:r>
+              <w:t xml:space="preserve">459.48</w:t>
+            </w:r>
+          </w:p>
+        </w:tc>
+        <w:tc>
+          <w:tcPr/>
+          <w:p>
+            <w:pPr>
+              <w:pStyle w:val="Compact"/>
+              <w:jc w:val="left"/>
+            </w:pPr>
+            <w:r>
+              <w:t xml:space="preserve">-218.82</w:t>
+            </w:r>
+          </w:p>
+        </w:tc>
+        <w:tc>
+          <w:tcPr/>
+          <w:p>
+            <w:pPr>
+              <w:pStyle w:val="Compact"/>
+              <w:jc w:val="left"/>
+            </w:pPr>
+            <w:r>
+              <w:t xml:space="preserve">437.63</w:t>
+            </w:r>
+          </w:p>
+        </w:tc>
+        <w:tc>
+          <w:tcPr/>
+          <w:p>
+            <w:pPr>
+              <w:pStyle w:val="Compact"/>
+              <w:jc w:val="left"/>
+            </w:pPr>
+            <w:r>
+              <w:t xml:space="preserve">2.62</w:t>
             </w:r>
           </w:p>
         </w:tc>
@@ -2061,7 +2178,7 @@
               <w:jc w:val="left"/>
             </w:pPr>
             <w:r>
-              <w:t xml:space="preserve">0.18</w:t>
+              <w:t xml:space="preserve">0.45</w:t>
             </w:r>
           </w:p>
         </w:tc>
@@ -2107,19 +2224,19 @@
               <w:jc w:val="left"/>
             </w:pPr>
             <w:r>
-              <w:t xml:space="preserve">450.70</w:t>
-            </w:r>
-          </w:p>
-        </w:tc>
-        <w:tc>
-          <w:tcPr/>
-          <w:p>
-            <w:pPr>
-              <w:pStyle w:val="Compact"/>
-              <w:jc w:val="left"/>
-            </w:pPr>
-            <w:r>
-              <w:t xml:space="preserve">150.37</w:t>
+              <w:t xml:space="preserve">451.57</w:t>
+            </w:r>
+          </w:p>
+        </w:tc>
+        <w:tc>
+          <w:tcPr/>
+          <w:p>
+            <w:pPr>
+              <w:pStyle w:val="Compact"/>
+              <w:jc w:val="left"/>
+            </w:pPr>
+            <w:r>
+              <w:t xml:space="preserve">151.25</w:t>
             </w:r>
           </w:p>
         </w:tc>
@@ -2155,7 +2272,7 @@
               <w:jc w:val="left"/>
             </w:pPr>
             <w:r>
-              <w:t xml:space="preserve">0.17</w:t>
+              <w:t xml:space="preserve">0.09</w:t>
             </w:r>
           </w:p>
         </w:tc>
@@ -2179,6 +2296,18 @@
               <w:jc w:val="left"/>
             </w:pPr>
             <w:r>
+              <w:t xml:space="preserve">0.01</w:t>
+            </w:r>
+          </w:p>
+        </w:tc>
+        <w:tc>
+          <w:tcPr/>
+          <w:p>
+            <w:pPr>
+              <w:pStyle w:val="Compact"/>
+              <w:jc w:val="left"/>
+            </w:pPr>
+            <w:r>
               <w:t xml:space="preserve">7</w:t>
             </w:r>
           </w:p>
@@ -2191,55 +2320,55 @@
               <w:jc w:val="left"/>
             </w:pPr>
             <w:r>
-              <w:t xml:space="preserve">449.13</w:t>
-            </w:r>
-          </w:p>
-        </w:tc>
-        <w:tc>
-          <w:tcPr/>
-          <w:p>
-            <w:pPr>
-              <w:pStyle w:val="Compact"/>
-              <w:jc w:val="left"/>
-            </w:pPr>
-            <w:r>
-              <w:t xml:space="preserve">465.71</w:t>
-            </w:r>
-          </w:p>
-        </w:tc>
-        <w:tc>
-          <w:tcPr/>
-          <w:p>
-            <w:pPr>
-              <w:pStyle w:val="Compact"/>
-              <w:jc w:val="left"/>
-            </w:pPr>
-            <w:r>
-              <w:t xml:space="preserve">-217.56</w:t>
-            </w:r>
-          </w:p>
-        </w:tc>
-        <w:tc>
-          <w:tcPr/>
-          <w:p>
-            <w:pPr>
-              <w:pStyle w:val="Compact"/>
-              <w:jc w:val="left"/>
-            </w:pPr>
-            <w:r>
-              <w:t xml:space="preserve">435.13</w:t>
-            </w:r>
-          </w:p>
-        </w:tc>
-        <w:tc>
-          <w:tcPr/>
-          <w:p>
-            <w:pPr>
-              <w:pStyle w:val="Compact"/>
-              <w:jc w:val="left"/>
-            </w:pPr>
-            <w:r>
-              <w:t xml:space="preserve">5.13</w:t>
+              <w:t xml:space="preserve">449.99</w:t>
+            </w:r>
+          </w:p>
+        </w:tc>
+        <w:tc>
+          <w:tcPr/>
+          <w:p>
+            <w:pPr>
+              <w:pStyle w:val="Compact"/>
+              <w:jc w:val="left"/>
+            </w:pPr>
+            <w:r>
+              <w:t xml:space="preserve">466.58</w:t>
+            </w:r>
+          </w:p>
+        </w:tc>
+        <w:tc>
+          <w:tcPr/>
+          <w:p>
+            <w:pPr>
+              <w:pStyle w:val="Compact"/>
+              <w:jc w:val="left"/>
+            </w:pPr>
+            <w:r>
+              <w:t xml:space="preserve">-218.00</w:t>
+            </w:r>
+          </w:p>
+        </w:tc>
+        <w:tc>
+          <w:tcPr/>
+          <w:p>
+            <w:pPr>
+              <w:pStyle w:val="Compact"/>
+              <w:jc w:val="left"/>
+            </w:pPr>
+            <w:r>
+              <w:t xml:space="preserve">435.99</w:t>
+            </w:r>
+          </w:p>
+        </w:tc>
+        <w:tc>
+          <w:tcPr/>
+          <w:p>
+            <w:pPr>
+              <w:pStyle w:val="Compact"/>
+              <w:jc w:val="left"/>
+            </w:pPr>
+            <w:r>
+              <w:t xml:space="preserve">4.26</w:t>
             </w:r>
           </w:p>
         </w:tc>
@@ -2263,7 +2392,7 @@
               <w:jc w:val="left"/>
             </w:pPr>
             <w:r>
-              <w:t xml:space="preserve">0.40</w:t>
+              <w:t xml:space="preserve">0.51</w:t>
             </w:r>
           </w:p>
         </w:tc>
@@ -2357,7 +2486,7 @@
               <w:jc w:val="left"/>
             </w:pPr>
             <w:r>
-              <w:t xml:space="preserve">0.91</w:t>
+              <w:t xml:space="preserve">0.79</w:t>
             </w:r>
           </w:p>
         </w:tc>
@@ -2381,6 +2510,18 @@
               <w:jc w:val="left"/>
             </w:pPr>
             <w:r>
+              <w:t xml:space="preserve">0.35</w:t>
+            </w:r>
+          </w:p>
+        </w:tc>
+        <w:tc>
+          <w:tcPr/>
+          <w:p>
+            <w:pPr>
+              <w:pStyle w:val="Compact"/>
+              <w:jc w:val="left"/>
+            </w:pPr>
+            <w:r>
               <w:t xml:space="preserve">7</w:t>
             </w:r>
           </w:p>
@@ -2405,19 +2546,19 @@
               <w:jc w:val="left"/>
             </w:pPr>
             <w:r>
-              <w:t xml:space="preserve">317.54</w:t>
-            </w:r>
-          </w:p>
-        </w:tc>
-        <w:tc>
-          <w:tcPr/>
-          <w:p>
-            <w:pPr>
-              <w:pStyle w:val="Compact"/>
-              <w:jc w:val="left"/>
-            </w:pPr>
-            <w:r>
-              <w:t xml:space="preserve">-143.48</w:t>
+              <w:t xml:space="preserve">317.53</w:t>
+            </w:r>
+          </w:p>
+        </w:tc>
+        <w:tc>
+          <w:tcPr/>
+          <w:p>
+            <w:pPr>
+              <w:pStyle w:val="Compact"/>
+              <w:jc w:val="left"/>
+            </w:pPr>
+            <w:r>
+              <w:t xml:space="preserve">-143.47</w:t>
             </w:r>
           </w:p>
         </w:tc>
@@ -2441,7 +2582,7 @@
               <w:jc w:val="left"/>
             </w:pPr>
             <w:r>
-              <w:t xml:space="preserve">153.30</w:t>
+              <w:t xml:space="preserve">153.31</w:t>
             </w:r>
           </w:p>
         </w:tc>
@@ -2515,30 +2656,6 @@
               <w:jc w:val="left"/>
             </w:pPr>
             <w:r>
-              <w:t xml:space="preserve">301.18</w:t>
-            </w:r>
-          </w:p>
-        </w:tc>
-        <w:tc>
-          <w:tcPr/>
-          <w:p>
-            <w:pPr>
-              <w:pStyle w:val="Compact"/>
-              <w:jc w:val="left"/>
-            </w:pPr>
-            <w:r>
-              <w:t xml:space="preserve">0.85</w:t>
-            </w:r>
-          </w:p>
-        </w:tc>
-        <w:tc>
-          <w:tcPr/>
-          <w:p>
-            <w:pPr>
-              <w:pStyle w:val="Compact"/>
-              <w:jc w:val="left"/>
-            </w:pPr>
-            <w:r>
               <w:t xml:space="preserve">NA</w:t>
             </w:r>
           </w:p>
@@ -2551,30 +2668,6 @@
               <w:jc w:val="left"/>
             </w:pPr>
             <w:r>
-              <w:t xml:space="preserve">FALSE</w:t>
-            </w:r>
-          </w:p>
-        </w:tc>
-        <w:tc>
-          <w:tcPr/>
-          <w:p>
-            <w:pPr>
-              <w:pStyle w:val="Compact"/>
-              <w:jc w:val="left"/>
-            </w:pPr>
-            <w:r>
-              <w:t xml:space="preserve">0.91</w:t>
-            </w:r>
-          </w:p>
-        </w:tc>
-        <w:tc>
-          <w:tcPr/>
-          <w:p>
-            <w:pPr>
-              <w:pStyle w:val="Compact"/>
-              <w:jc w:val="left"/>
-            </w:pPr>
-            <w:r>
               <w:t xml:space="preserve">NA</w:t>
             </w:r>
           </w:p>
@@ -2587,6 +2680,66 @@
               <w:jc w:val="left"/>
             </w:pPr>
             <w:r>
+              <w:t xml:space="preserve">NA</w:t>
+            </w:r>
+          </w:p>
+        </w:tc>
+        <w:tc>
+          <w:tcPr/>
+          <w:p>
+            <w:pPr>
+              <w:pStyle w:val="Compact"/>
+              <w:jc w:val="left"/>
+            </w:pPr>
+            <w:r>
+              <w:t xml:space="preserve">NA</w:t>
+            </w:r>
+          </w:p>
+        </w:tc>
+        <w:tc>
+          <w:tcPr/>
+          <w:p>
+            <w:pPr>
+              <w:pStyle w:val="Compact"/>
+              <w:jc w:val="left"/>
+            </w:pPr>
+            <w:r>
+              <w:t xml:space="preserve">0.79</w:t>
+            </w:r>
+          </w:p>
+        </w:tc>
+        <w:tc>
+          <w:tcPr/>
+          <w:p>
+            <w:pPr>
+              <w:pStyle w:val="Compact"/>
+              <w:jc w:val="left"/>
+            </w:pPr>
+            <w:r>
+              <w:t xml:space="preserve">NA</w:t>
+            </w:r>
+          </w:p>
+        </w:tc>
+        <w:tc>
+          <w:tcPr/>
+          <w:p>
+            <w:pPr>
+              <w:pStyle w:val="Compact"/>
+              <w:jc w:val="left"/>
+            </w:pPr>
+            <w:r>
+              <w:t xml:space="preserve">NA</w:t>
+            </w:r>
+          </w:p>
+        </w:tc>
+        <w:tc>
+          <w:tcPr/>
+          <w:p>
+            <w:pPr>
+              <w:pStyle w:val="Compact"/>
+              <w:jc w:val="left"/>
+            </w:pPr>
+            <w:r>
               <w:t xml:space="preserve">11</w:t>
             </w:r>
           </w:p>
@@ -2599,55 +2752,55 @@
               <w:jc w:val="left"/>
             </w:pPr>
             <w:r>
-              <w:t xml:space="preserve">297.24</w:t>
-            </w:r>
-          </w:p>
-        </w:tc>
-        <w:tc>
-          <w:tcPr/>
-          <w:p>
-            <w:pPr>
-              <w:pStyle w:val="Compact"/>
-              <w:jc w:val="left"/>
-            </w:pPr>
-            <w:r>
-              <w:t xml:space="preserve">323.31</w:t>
-            </w:r>
-          </w:p>
-        </w:tc>
-        <w:tc>
-          <w:tcPr/>
-          <w:p>
-            <w:pPr>
-              <w:pStyle w:val="Compact"/>
-              <w:jc w:val="left"/>
-            </w:pPr>
-            <w:r>
-              <w:t xml:space="preserve">-137.62</w:t>
-            </w:r>
-          </w:p>
-        </w:tc>
-        <w:tc>
-          <w:tcPr/>
-          <w:p>
-            <w:pPr>
-              <w:pStyle w:val="Compact"/>
-              <w:jc w:val="left"/>
-            </w:pPr>
-            <w:r>
-              <w:t xml:space="preserve">275.24</w:t>
-            </w:r>
-          </w:p>
-        </w:tc>
-        <w:tc>
-          <w:tcPr/>
-          <w:p>
-            <w:pPr>
-              <w:pStyle w:val="Compact"/>
-              <w:jc w:val="left"/>
-            </w:pPr>
-            <w:r>
-              <w:t xml:space="preserve">165.01</w:t>
+              <w:t xml:space="preserve">NA</w:t>
+            </w:r>
+          </w:p>
+        </w:tc>
+        <w:tc>
+          <w:tcPr/>
+          <w:p>
+            <w:pPr>
+              <w:pStyle w:val="Compact"/>
+              <w:jc w:val="left"/>
+            </w:pPr>
+            <w:r>
+              <w:t xml:space="preserve">NA</w:t>
+            </w:r>
+          </w:p>
+        </w:tc>
+        <w:tc>
+          <w:tcPr/>
+          <w:p>
+            <w:pPr>
+              <w:pStyle w:val="Compact"/>
+              <w:jc w:val="left"/>
+            </w:pPr>
+            <w:r>
+              <w:t xml:space="preserve">NA</w:t>
+            </w:r>
+          </w:p>
+        </w:tc>
+        <w:tc>
+          <w:tcPr/>
+          <w:p>
+            <w:pPr>
+              <w:pStyle w:val="Compact"/>
+              <w:jc w:val="left"/>
+            </w:pPr>
+            <w:r>
+              <w:t xml:space="preserve">NA</w:t>
+            </w:r>
+          </w:p>
+        </w:tc>
+        <w:tc>
+          <w:tcPr/>
+          <w:p>
+            <w:pPr>
+              <w:pStyle w:val="Compact"/>
+              <w:jc w:val="left"/>
+            </w:pPr>
+            <w:r>
+              <w:t xml:space="preserve">NA</w:t>
             </w:r>
           </w:p>
         </w:tc>
@@ -2671,20 +2824,16 @@
               <w:jc w:val="left"/>
             </w:pPr>
             <w:r>
-              <w:t xml:space="preserve">0.00</w:t>
-            </w:r>
-          </w:p>
-        </w:tc>
-        <w:tc>
-          <w:tcPr/>
-          <w:p>
-            <w:pPr>
-              <w:pStyle w:val="Compact"/>
-              <w:jc w:val="left"/>
-            </w:pPr>
-            <w:r>
-              <w:t xml:space="preserve">***</w:t>
-            </w:r>
+              <w:t xml:space="preserve">NA</w:t>
+            </w:r>
+          </w:p>
+        </w:tc>
+        <w:tc>
+          <w:tcPr/>
+          <w:p>
+            <w:pPr>
+              <w:pStyle w:val="Compact"/>
+            </w:pPr>
           </w:p>
         </w:tc>
       </w:tr>
@@ -2721,30 +2870,6 @@
               <w:jc w:val="left"/>
             </w:pPr>
             <w:r>
-              <w:t xml:space="preserve">307.41</w:t>
-            </w:r>
-          </w:p>
-        </w:tc>
-        <w:tc>
-          <w:tcPr/>
-          <w:p>
-            <w:pPr>
-              <w:pStyle w:val="Compact"/>
-              <w:jc w:val="left"/>
-            </w:pPr>
-            <w:r>
-              <w:t xml:space="preserve">7.07</w:t>
-            </w:r>
-          </w:p>
-        </w:tc>
-        <w:tc>
-          <w:tcPr/>
-          <w:p>
-            <w:pPr>
-              <w:pStyle w:val="Compact"/>
-              <w:jc w:val="left"/>
-            </w:pPr>
-            <w:r>
               <w:t xml:space="preserve">NA</w:t>
             </w:r>
           </w:p>
@@ -2757,30 +2882,6 @@
               <w:jc w:val="left"/>
             </w:pPr>
             <w:r>
-              <w:t xml:space="preserve">FALSE</w:t>
-            </w:r>
-          </w:p>
-        </w:tc>
-        <w:tc>
-          <w:tcPr/>
-          <w:p>
-            <w:pPr>
-              <w:pStyle w:val="Compact"/>
-              <w:jc w:val="left"/>
-            </w:pPr>
-            <w:r>
-              <w:t xml:space="preserve">0.94</w:t>
-            </w:r>
-          </w:p>
-        </w:tc>
-        <w:tc>
-          <w:tcPr/>
-          <w:p>
-            <w:pPr>
-              <w:pStyle w:val="Compact"/>
-              <w:jc w:val="left"/>
-            </w:pPr>
-            <w:r>
               <w:t xml:space="preserve">NA</w:t>
             </w:r>
           </w:p>
@@ -2793,6 +2894,66 @@
               <w:jc w:val="left"/>
             </w:pPr>
             <w:r>
+              <w:t xml:space="preserve">NA</w:t>
+            </w:r>
+          </w:p>
+        </w:tc>
+        <w:tc>
+          <w:tcPr/>
+          <w:p>
+            <w:pPr>
+              <w:pStyle w:val="Compact"/>
+              <w:jc w:val="left"/>
+            </w:pPr>
+            <w:r>
+              <w:t xml:space="preserve">NA</w:t>
+            </w:r>
+          </w:p>
+        </w:tc>
+        <w:tc>
+          <w:tcPr/>
+          <w:p>
+            <w:pPr>
+              <w:pStyle w:val="Compact"/>
+              <w:jc w:val="left"/>
+            </w:pPr>
+            <w:r>
+              <w:t xml:space="preserve">0.86</w:t>
+            </w:r>
+          </w:p>
+        </w:tc>
+        <w:tc>
+          <w:tcPr/>
+          <w:p>
+            <w:pPr>
+              <w:pStyle w:val="Compact"/>
+              <w:jc w:val="left"/>
+            </w:pPr>
+            <w:r>
+              <w:t xml:space="preserve">NA</w:t>
+            </w:r>
+          </w:p>
+        </w:tc>
+        <w:tc>
+          <w:tcPr/>
+          <w:p>
+            <w:pPr>
+              <w:pStyle w:val="Compact"/>
+              <w:jc w:val="left"/>
+            </w:pPr>
+            <w:r>
+              <w:t xml:space="preserve">NA</w:t>
+            </w:r>
+          </w:p>
+        </w:tc>
+        <w:tc>
+          <w:tcPr/>
+          <w:p>
+            <w:pPr>
+              <w:pStyle w:val="Compact"/>
+              <w:jc w:val="left"/>
+            </w:pPr>
+            <w:r>
               <w:t xml:space="preserve">11</w:t>
             </w:r>
           </w:p>
@@ -2805,55 +2966,55 @@
               <w:jc w:val="left"/>
             </w:pPr>
             <w:r>
-              <w:t xml:space="preserve">303.47</w:t>
-            </w:r>
-          </w:p>
-        </w:tc>
-        <w:tc>
-          <w:tcPr/>
-          <w:p>
-            <w:pPr>
-              <w:pStyle w:val="Compact"/>
-              <w:jc w:val="left"/>
-            </w:pPr>
-            <w:r>
-              <w:t xml:space="preserve">329.53</w:t>
-            </w:r>
-          </w:p>
-        </w:tc>
-        <w:tc>
-          <w:tcPr/>
-          <w:p>
-            <w:pPr>
-              <w:pStyle w:val="Compact"/>
-              <w:jc w:val="left"/>
-            </w:pPr>
-            <w:r>
-              <w:t xml:space="preserve">-140.73</w:t>
-            </w:r>
-          </w:p>
-        </w:tc>
-        <w:tc>
-          <w:tcPr/>
-          <w:p>
-            <w:pPr>
-              <w:pStyle w:val="Compact"/>
-              <w:jc w:val="left"/>
-            </w:pPr>
-            <w:r>
-              <w:t xml:space="preserve">281.47</w:t>
-            </w:r>
-          </w:p>
-        </w:tc>
-        <w:tc>
-          <w:tcPr/>
-          <w:p>
-            <w:pPr>
-              <w:pStyle w:val="Compact"/>
-              <w:jc w:val="left"/>
-            </w:pPr>
-            <w:r>
-              <w:t xml:space="preserve">158.79</w:t>
+              <w:t xml:space="preserve">NA</w:t>
+            </w:r>
+          </w:p>
+        </w:tc>
+        <w:tc>
+          <w:tcPr/>
+          <w:p>
+            <w:pPr>
+              <w:pStyle w:val="Compact"/>
+              <w:jc w:val="left"/>
+            </w:pPr>
+            <w:r>
+              <w:t xml:space="preserve">NA</w:t>
+            </w:r>
+          </w:p>
+        </w:tc>
+        <w:tc>
+          <w:tcPr/>
+          <w:p>
+            <w:pPr>
+              <w:pStyle w:val="Compact"/>
+              <w:jc w:val="left"/>
+            </w:pPr>
+            <w:r>
+              <w:t xml:space="preserve">NA</w:t>
+            </w:r>
+          </w:p>
+        </w:tc>
+        <w:tc>
+          <w:tcPr/>
+          <w:p>
+            <w:pPr>
+              <w:pStyle w:val="Compact"/>
+              <w:jc w:val="left"/>
+            </w:pPr>
+            <w:r>
+              <w:t xml:space="preserve">NA</w:t>
+            </w:r>
+          </w:p>
+        </w:tc>
+        <w:tc>
+          <w:tcPr/>
+          <w:p>
+            <w:pPr>
+              <w:pStyle w:val="Compact"/>
+              <w:jc w:val="left"/>
+            </w:pPr>
+            <w:r>
+              <w:t xml:space="preserve">NA</w:t>
             </w:r>
           </w:p>
         </w:tc>
@@ -2877,20 +3038,16 @@
               <w:jc w:val="left"/>
             </w:pPr>
             <w:r>
-              <w:t xml:space="preserve">0.00</w:t>
-            </w:r>
-          </w:p>
-        </w:tc>
-        <w:tc>
-          <w:tcPr/>
-          <w:p>
-            <w:pPr>
-              <w:pStyle w:val="Compact"/>
-              <w:jc w:val="left"/>
-            </w:pPr>
-            <w:r>
-              <w:t xml:space="preserve">***</w:t>
-            </w:r>
+              <w:t xml:space="preserve">NA</w:t>
+            </w:r>
+          </w:p>
+        </w:tc>
+        <w:tc>
+          <w:tcPr/>
+          <w:p>
+            <w:pPr>
+              <w:pStyle w:val="Compact"/>
+            </w:pPr>
           </w:p>
         </w:tc>
       </w:tr>
@@ -2927,6 +3084,30 @@
               <w:jc w:val="left"/>
             </w:pPr>
             <w:r>
+              <w:t xml:space="preserve">310.62</w:t>
+            </w:r>
+          </w:p>
+        </w:tc>
+        <w:tc>
+          <w:tcPr/>
+          <w:p>
+            <w:pPr>
+              <w:pStyle w:val="Compact"/>
+              <w:jc w:val="left"/>
+            </w:pPr>
+            <w:r>
+              <w:t xml:space="preserve">10.30</w:t>
+            </w:r>
+          </w:p>
+        </w:tc>
+        <w:tc>
+          <w:tcPr/>
+          <w:p>
+            <w:pPr>
+              <w:pStyle w:val="Compact"/>
+              <w:jc w:val="left"/>
+            </w:pPr>
+            <w:r>
               <w:t xml:space="preserve">NA</w:t>
             </w:r>
           </w:p>
@@ -2939,6 +3120,30 @@
               <w:jc w:val="left"/>
             </w:pPr>
             <w:r>
+              <w:t xml:space="preserve">FALSE</w:t>
+            </w:r>
+          </w:p>
+        </w:tc>
+        <w:tc>
+          <w:tcPr/>
+          <w:p>
+            <w:pPr>
+              <w:pStyle w:val="Compact"/>
+              <w:jc w:val="left"/>
+            </w:pPr>
+            <w:r>
+              <w:t xml:space="preserve">0.86</w:t>
+            </w:r>
+          </w:p>
+        </w:tc>
+        <w:tc>
+          <w:tcPr/>
+          <w:p>
+            <w:pPr>
+              <w:pStyle w:val="Compact"/>
+              <w:jc w:val="left"/>
+            </w:pPr>
+            <w:r>
               <w:t xml:space="preserve">NA</w:t>
             </w:r>
           </w:p>
@@ -2951,43 +3156,7 @@
               <w:jc w:val="left"/>
             </w:pPr>
             <w:r>
-              <w:t xml:space="preserve">NA</w:t>
-            </w:r>
-          </w:p>
-        </w:tc>
-        <w:tc>
-          <w:tcPr/>
-          <w:p>
-            <w:pPr>
-              <w:pStyle w:val="Compact"/>
-              <w:jc w:val="left"/>
-            </w:pPr>
-            <w:r>
-              <w:t xml:space="preserve">FALSE</w:t>
-            </w:r>
-          </w:p>
-        </w:tc>
-        <w:tc>
-          <w:tcPr/>
-          <w:p>
-            <w:pPr>
-              <w:pStyle w:val="Compact"/>
-              <w:jc w:val="left"/>
-            </w:pPr>
-            <w:r>
-              <w:t xml:space="preserve">0.94</w:t>
-            </w:r>
-          </w:p>
-        </w:tc>
-        <w:tc>
-          <w:tcPr/>
-          <w:p>
-            <w:pPr>
-              <w:pStyle w:val="Compact"/>
-              <w:jc w:val="left"/>
-            </w:pPr>
-            <w:r>
-              <w:t xml:space="preserve">NA</w:t>
+              <w:t xml:space="preserve">0.41</w:t>
             </w:r>
           </w:p>
         </w:tc>
@@ -3011,55 +3180,55 @@
               <w:jc w:val="left"/>
             </w:pPr>
             <w:r>
-              <w:t xml:space="preserve">NA</w:t>
-            </w:r>
-          </w:p>
-        </w:tc>
-        <w:tc>
-          <w:tcPr/>
-          <w:p>
-            <w:pPr>
-              <w:pStyle w:val="Compact"/>
-              <w:jc w:val="left"/>
-            </w:pPr>
-            <w:r>
-              <w:t xml:space="preserve">NA</w:t>
-            </w:r>
-          </w:p>
-        </w:tc>
-        <w:tc>
-          <w:tcPr/>
-          <w:p>
-            <w:pPr>
-              <w:pStyle w:val="Compact"/>
-              <w:jc w:val="left"/>
-            </w:pPr>
-            <w:r>
-              <w:t xml:space="preserve">NA</w:t>
-            </w:r>
-          </w:p>
-        </w:tc>
-        <w:tc>
-          <w:tcPr/>
-          <w:p>
-            <w:pPr>
-              <w:pStyle w:val="Compact"/>
-              <w:jc w:val="left"/>
-            </w:pPr>
-            <w:r>
-              <w:t xml:space="preserve">NA</w:t>
-            </w:r>
-          </w:p>
-        </w:tc>
-        <w:tc>
-          <w:tcPr/>
-          <w:p>
-            <w:pPr>
-              <w:pStyle w:val="Compact"/>
-              <w:jc w:val="left"/>
-            </w:pPr>
-            <w:r>
-              <w:t xml:space="preserve">NA</w:t>
+              <w:t xml:space="preserve">297.74</w:t>
+            </w:r>
+          </w:p>
+        </w:tc>
+        <w:tc>
+          <w:tcPr/>
+          <w:p>
+            <w:pPr>
+              <w:pStyle w:val="Compact"/>
+              <w:jc w:val="left"/>
+            </w:pPr>
+            <w:r>
+              <w:t xml:space="preserve">342.76</w:t>
+            </w:r>
+          </w:p>
+        </w:tc>
+        <w:tc>
+          <w:tcPr/>
+          <w:p>
+            <w:pPr>
+              <w:pStyle w:val="Compact"/>
+              <w:jc w:val="left"/>
+            </w:pPr>
+            <w:r>
+              <w:t xml:space="preserve">-129.87</w:t>
+            </w:r>
+          </w:p>
+        </w:tc>
+        <w:tc>
+          <w:tcPr/>
+          <w:p>
+            <w:pPr>
+              <w:pStyle w:val="Compact"/>
+              <w:jc w:val="left"/>
+            </w:pPr>
+            <w:r>
+              <w:t xml:space="preserve">259.74</w:t>
+            </w:r>
+          </w:p>
+        </w:tc>
+        <w:tc>
+          <w:tcPr/>
+          <w:p>
+            <w:pPr>
+              <w:pStyle w:val="Compact"/>
+              <w:jc w:val="left"/>
+            </w:pPr>
+            <w:r>
+              <w:t xml:space="preserve">180.51</w:t>
             </w:r>
           </w:p>
         </w:tc>
@@ -3083,16 +3252,20 @@
               <w:jc w:val="left"/>
             </w:pPr>
             <w:r>
-              <w:t xml:space="preserve">NA</w:t>
-            </w:r>
-          </w:p>
-        </w:tc>
-        <w:tc>
-          <w:tcPr/>
-          <w:p>
-            <w:pPr>
-              <w:pStyle w:val="Compact"/>
-            </w:pPr>
+              <w:t xml:space="preserve">0.00</w:t>
+            </w:r>
+          </w:p>
+        </w:tc>
+        <w:tc>
+          <w:tcPr/>
+          <w:p>
+            <w:pPr>
+              <w:pStyle w:val="Compact"/>
+              <w:jc w:val="left"/>
+            </w:pPr>
+            <w:r>
+              <w:t xml:space="preserve">***</w:t>
+            </w:r>
           </w:p>
         </w:tc>
       </w:tr>
@@ -3105,23 +3278,24 @@
         <w:tblLook w:firstRow="1" w:lastRow="0" w:firstColumn="0" w:lastColumn="0" w:noHBand="0" w:noVBand="0" w:val="0020"/>
       </w:tblPr>
       <w:tblGrid>
-        <w:gridCol w:w="465"/>
-        <w:gridCol w:w="465"/>
-        <w:gridCol w:w="465"/>
-        <w:gridCol w:w="465"/>
-        <w:gridCol w:w="465"/>
-        <w:gridCol w:w="465"/>
-        <w:gridCol w:w="465"/>
-        <w:gridCol w:w="465"/>
-        <w:gridCol w:w="465"/>
-        <w:gridCol w:w="465"/>
-        <w:gridCol w:w="465"/>
-        <w:gridCol w:w="465"/>
-        <w:gridCol w:w="465"/>
-        <w:gridCol w:w="465"/>
-        <w:gridCol w:w="465"/>
-        <w:gridCol w:w="465"/>
-        <w:gridCol w:w="465"/>
+        <w:gridCol w:w="440"/>
+        <w:gridCol w:w="440"/>
+        <w:gridCol w:w="440"/>
+        <w:gridCol w:w="440"/>
+        <w:gridCol w:w="440"/>
+        <w:gridCol w:w="440"/>
+        <w:gridCol w:w="440"/>
+        <w:gridCol w:w="440"/>
+        <w:gridCol w:w="440"/>
+        <w:gridCol w:w="440"/>
+        <w:gridCol w:w="440"/>
+        <w:gridCol w:w="440"/>
+        <w:gridCol w:w="440"/>
+        <w:gridCol w:w="440"/>
+        <w:gridCol w:w="440"/>
+        <w:gridCol w:w="440"/>
+        <w:gridCol w:w="440"/>
+        <w:gridCol w:w="440"/>
       </w:tblGrid>
       <w:tr>
         <w:trPr>
@@ -3231,6 +3405,18 @@
               <w:jc w:val="left"/>
             </w:pPr>
             <w:r>
+              <w:t xml:space="preserve">d2</w:t>
+            </w:r>
+          </w:p>
+        </w:tc>
+        <w:tc>
+          <w:tcPr/>
+          <w:p>
+            <w:pPr>
+              <w:pStyle w:val="Compact"/>
+              <w:jc w:val="left"/>
+            </w:pPr>
+            <w:r>
               <w:t xml:space="preserve">aov_df</w:t>
             </w:r>
           </w:p>
@@ -3377,7 +3563,7 @@
               <w:jc w:val="left"/>
             </w:pPr>
             <w:r>
-              <w:t xml:space="preserve">131.90</w:t>
+              <w:t xml:space="preserve">121.13</w:t>
             </w:r>
           </w:p>
         </w:tc>
@@ -3426,6 +3612,18 @@
             </w:pPr>
             <w:r>
               <w:t xml:space="preserve">NA</w:t>
+            </w:r>
+          </w:p>
+        </w:tc>
+        <w:tc>
+          <w:tcPr/>
+          <w:p>
+            <w:pPr>
+              <w:pStyle w:val="Compact"/>
+              <w:jc w:val="left"/>
+            </w:pPr>
+            <w:r>
+              <w:t xml:space="preserve">0.00</w:t>
             </w:r>
           </w:p>
         </w:tc>
@@ -3567,19 +3765,19 @@
               <w:jc w:val="left"/>
             </w:pPr>
             <w:r>
-              <w:t xml:space="preserve">418.17</w:t>
-            </w:r>
-          </w:p>
-        </w:tc>
-        <w:tc>
-          <w:tcPr/>
-          <w:p>
-            <w:pPr>
-              <w:pStyle w:val="Compact"/>
-              <w:jc w:val="left"/>
-            </w:pPr>
-            <w:r>
-              <w:t xml:space="preserve">8.22</w:t>
+              <w:t xml:space="preserve">429.63</w:t>
+            </w:r>
+          </w:p>
+        </w:tc>
+        <w:tc>
+          <w:tcPr/>
+          <w:p>
+            <w:pPr>
+              <w:pStyle w:val="Compact"/>
+              <w:jc w:val="left"/>
+            </w:pPr>
+            <w:r>
+              <w:t xml:space="preserve">8.91</w:t>
             </w:r>
           </w:p>
         </w:tc>
@@ -3615,7 +3813,7 @@
               <w:jc w:val="left"/>
             </w:pPr>
             <w:r>
-              <w:t xml:space="preserve">0.95</w:t>
+              <w:t xml:space="preserve">0.83</w:t>
             </w:r>
           </w:p>
         </w:tc>
@@ -3639,6 +3837,18 @@
               <w:jc w:val="left"/>
             </w:pPr>
             <w:r>
+              <w:t xml:space="preserve">0.22</w:t>
+            </w:r>
+          </w:p>
+        </w:tc>
+        <w:tc>
+          <w:tcPr/>
+          <w:p>
+            <w:pPr>
+              <w:pStyle w:val="Compact"/>
+              <w:jc w:val="left"/>
+            </w:pPr>
+            <w:r>
               <w:t xml:space="preserve">4</w:t>
             </w:r>
           </w:p>
@@ -3651,55 +3861,55 @@
               <w:jc w:val="left"/>
             </w:pPr>
             <w:r>
-              <w:t xml:space="preserve">417.63</w:t>
-            </w:r>
-          </w:p>
-        </w:tc>
-        <w:tc>
-          <w:tcPr/>
-          <w:p>
-            <w:pPr>
-              <w:pStyle w:val="Compact"/>
-              <w:jc w:val="left"/>
-            </w:pPr>
-            <w:r>
-              <w:t xml:space="preserve">427.11</w:t>
-            </w:r>
-          </w:p>
-        </w:tc>
-        <w:tc>
-          <w:tcPr/>
-          <w:p>
-            <w:pPr>
-              <w:pStyle w:val="Compact"/>
-              <w:jc w:val="left"/>
-            </w:pPr>
-            <w:r>
-              <w:t xml:space="preserve">-204.82</w:t>
-            </w:r>
-          </w:p>
-        </w:tc>
-        <w:tc>
-          <w:tcPr/>
-          <w:p>
-            <w:pPr>
-              <w:pStyle w:val="Compact"/>
-              <w:jc w:val="left"/>
-            </w:pPr>
-            <w:r>
-              <w:t xml:space="preserve">409.63</w:t>
-            </w:r>
-          </w:p>
-        </w:tc>
-        <w:tc>
-          <w:tcPr/>
-          <w:p>
-            <w:pPr>
-              <w:pStyle w:val="Compact"/>
-              <w:jc w:val="left"/>
-            </w:pPr>
-            <w:r>
-              <w:t xml:space="preserve">128.07</w:t>
+              <w:t xml:space="preserve">429.09</w:t>
+            </w:r>
+          </w:p>
+        </w:tc>
+        <w:tc>
+          <w:tcPr/>
+          <w:p>
+            <w:pPr>
+              <w:pStyle w:val="Compact"/>
+              <w:jc w:val="left"/>
+            </w:pPr>
+            <w:r>
+              <w:t xml:space="preserve">438.57</w:t>
+            </w:r>
+          </w:p>
+        </w:tc>
+        <w:tc>
+          <w:tcPr/>
+          <w:p>
+            <w:pPr>
+              <w:pStyle w:val="Compact"/>
+              <w:jc w:val="left"/>
+            </w:pPr>
+            <w:r>
+              <w:t xml:space="preserve">-210.55</w:t>
+            </w:r>
+          </w:p>
+        </w:tc>
+        <w:tc>
+          <w:tcPr/>
+          <w:p>
+            <w:pPr>
+              <w:pStyle w:val="Compact"/>
+              <w:jc w:val="left"/>
+            </w:pPr>
+            <w:r>
+              <w:t xml:space="preserve">421.09</w:t>
+            </w:r>
+          </w:p>
+        </w:tc>
+        <w:tc>
+          <w:tcPr/>
+          <w:p>
+            <w:pPr>
+              <w:pStyle w:val="Compact"/>
+              <w:jc w:val="left"/>
+            </w:pPr>
+            <w:r>
+              <w:t xml:space="preserve">116.61</w:t>
             </w:r>
           </w:p>
         </w:tc>
@@ -3773,19 +3983,19 @@
               <w:jc w:val="left"/>
             </w:pPr>
             <w:r>
-              <w:t xml:space="preserve">542.98</w:t>
-            </w:r>
-          </w:p>
-        </w:tc>
-        <w:tc>
-          <w:tcPr/>
-          <w:p>
-            <w:pPr>
-              <w:pStyle w:val="Compact"/>
-              <w:jc w:val="left"/>
-            </w:pPr>
-            <w:r>
-              <w:t xml:space="preserve">133.02</w:t>
+              <w:t xml:space="preserve">546.10</w:t>
+            </w:r>
+          </w:p>
+        </w:tc>
+        <w:tc>
+          <w:tcPr/>
+          <w:p>
+            <w:pPr>
+              <w:pStyle w:val="Compact"/>
+              <w:jc w:val="left"/>
+            </w:pPr>
+            <w:r>
+              <w:t xml:space="preserve">125.38</w:t>
             </w:r>
           </w:p>
         </w:tc>
@@ -3821,7 +4031,7 @@
               <w:jc w:val="left"/>
             </w:pPr>
             <w:r>
-              <w:t xml:space="preserve">0.21</w:t>
+              <w:t xml:space="preserve">0.00</w:t>
             </w:r>
           </w:p>
         </w:tc>
@@ -3845,6 +4055,18 @@
               <w:jc w:val="left"/>
             </w:pPr>
             <w:r>
+              <w:t xml:space="preserve">0.00</w:t>
+            </w:r>
+          </w:p>
+        </w:tc>
+        <w:tc>
+          <w:tcPr/>
+          <w:p>
+            <w:pPr>
+              <w:pStyle w:val="Compact"/>
+              <w:jc w:val="left"/>
+            </w:pPr>
+            <w:r>
               <w:t xml:space="preserve">4</w:t>
             </w:r>
           </w:p>
@@ -3857,55 +4079,55 @@
               <w:jc w:val="left"/>
             </w:pPr>
             <w:r>
-              <w:t xml:space="preserve">542.44</w:t>
-            </w:r>
-          </w:p>
-        </w:tc>
-        <w:tc>
-          <w:tcPr/>
-          <w:p>
-            <w:pPr>
-              <w:pStyle w:val="Compact"/>
-              <w:jc w:val="left"/>
-            </w:pPr>
-            <w:r>
-              <w:t xml:space="preserve">551.92</w:t>
-            </w:r>
-          </w:p>
-        </w:tc>
-        <w:tc>
-          <w:tcPr/>
-          <w:p>
-            <w:pPr>
-              <w:pStyle w:val="Compact"/>
-              <w:jc w:val="left"/>
-            </w:pPr>
-            <w:r>
-              <w:t xml:space="preserve">-267.22</w:t>
-            </w:r>
-          </w:p>
-        </w:tc>
-        <w:tc>
-          <w:tcPr/>
-          <w:p>
-            <w:pPr>
-              <w:pStyle w:val="Compact"/>
-              <w:jc w:val="left"/>
-            </w:pPr>
-            <w:r>
-              <w:t xml:space="preserve">534.44</w:t>
-            </w:r>
-          </w:p>
-        </w:tc>
-        <w:tc>
-          <w:tcPr/>
-          <w:p>
-            <w:pPr>
-              <w:pStyle w:val="Compact"/>
-              <w:jc w:val="left"/>
-            </w:pPr>
-            <w:r>
-              <w:t xml:space="preserve">3.26</w:t>
+              <w:t xml:space="preserve">545.56</w:t>
+            </w:r>
+          </w:p>
+        </w:tc>
+        <w:tc>
+          <w:tcPr/>
+          <w:p>
+            <w:pPr>
+              <w:pStyle w:val="Compact"/>
+              <w:jc w:val="left"/>
+            </w:pPr>
+            <w:r>
+              <w:t xml:space="preserve">555.04</w:t>
+            </w:r>
+          </w:p>
+        </w:tc>
+        <w:tc>
+          <w:tcPr/>
+          <w:p>
+            <w:pPr>
+              <w:pStyle w:val="Compact"/>
+              <w:jc w:val="left"/>
+            </w:pPr>
+            <w:r>
+              <w:t xml:space="preserve">-268.78</w:t>
+            </w:r>
+          </w:p>
+        </w:tc>
+        <w:tc>
+          <w:tcPr/>
+          <w:p>
+            <w:pPr>
+              <w:pStyle w:val="Compact"/>
+              <w:jc w:val="left"/>
+            </w:pPr>
+            <w:r>
+              <w:t xml:space="preserve">537.56</w:t>
+            </w:r>
+          </w:p>
+        </w:tc>
+        <w:tc>
+          <w:tcPr/>
+          <w:p>
+            <w:pPr>
+              <w:pStyle w:val="Compact"/>
+              <w:jc w:val="left"/>
+            </w:pPr>
+            <w:r>
+              <w:t xml:space="preserve">0.14</w:t>
             </w:r>
           </w:p>
         </w:tc>
@@ -3929,7 +4151,7 @@
               <w:jc w:val="left"/>
             </w:pPr>
             <w:r>
-              <w:t xml:space="preserve">0.20</w:t>
+              <w:t xml:space="preserve">0.93</w:t>
             </w:r>
           </w:p>
         </w:tc>
@@ -3975,19 +4197,19 @@
               <w:jc w:val="left"/>
             </w:pPr>
             <w:r>
-              <w:t xml:space="preserve">543.96</w:t>
-            </w:r>
-          </w:p>
-        </w:tc>
-        <w:tc>
-          <w:tcPr/>
-          <w:p>
-            <w:pPr>
-              <w:pStyle w:val="Compact"/>
-              <w:jc w:val="left"/>
-            </w:pPr>
-            <w:r>
-              <w:t xml:space="preserve">134.00</w:t>
+              <w:t xml:space="preserve">543.98</w:t>
+            </w:r>
+          </w:p>
+        </w:tc>
+        <w:tc>
+          <w:tcPr/>
+          <w:p>
+            <w:pPr>
+              <w:pStyle w:val="Compact"/>
+              <w:jc w:val="left"/>
+            </w:pPr>
+            <w:r>
+              <w:t xml:space="preserve">123.25</w:t>
             </w:r>
           </w:p>
         </w:tc>
@@ -4023,7 +4245,7 @@
               <w:jc w:val="left"/>
             </w:pPr>
             <w:r>
-              <w:t xml:space="preserve">0.01</w:t>
+              <w:t xml:space="preserve">0.00</w:t>
             </w:r>
           </w:p>
         </w:tc>
@@ -4047,6 +4269,18 @@
               <w:jc w:val="left"/>
             </w:pPr>
             <w:r>
+              <w:t xml:space="preserve">0.00</w:t>
+            </w:r>
+          </w:p>
+        </w:tc>
+        <w:tc>
+          <w:tcPr/>
+          <w:p>
+            <w:pPr>
+              <w:pStyle w:val="Compact"/>
+              <w:jc w:val="left"/>
+            </w:pPr>
+            <w:r>
               <w:t xml:space="preserve">3</w:t>
             </w:r>
           </w:p>
@@ -4059,55 +4293,55 @@
               <w:jc w:val="left"/>
             </w:pPr>
             <w:r>
-              <w:t xml:space="preserve">543.64</w:t>
-            </w:r>
-          </w:p>
-        </w:tc>
-        <w:tc>
-          <w:tcPr/>
-          <w:p>
-            <w:pPr>
-              <w:pStyle w:val="Compact"/>
-              <w:jc w:val="left"/>
-            </w:pPr>
-            <w:r>
-              <w:t xml:space="preserve">550.74</w:t>
-            </w:r>
-          </w:p>
-        </w:tc>
-        <w:tc>
-          <w:tcPr/>
-          <w:p>
-            <w:pPr>
-              <w:pStyle w:val="Compact"/>
-              <w:jc w:val="left"/>
-            </w:pPr>
-            <w:r>
-              <w:t xml:space="preserve">-268.82</w:t>
-            </w:r>
-          </w:p>
-        </w:tc>
-        <w:tc>
-          <w:tcPr/>
-          <w:p>
-            <w:pPr>
-              <w:pStyle w:val="Compact"/>
-              <w:jc w:val="left"/>
-            </w:pPr>
-            <w:r>
-              <w:t xml:space="preserve">537.64</w:t>
-            </w:r>
-          </w:p>
-        </w:tc>
-        <w:tc>
-          <w:tcPr/>
-          <w:p>
-            <w:pPr>
-              <w:pStyle w:val="Compact"/>
-              <w:jc w:val="left"/>
-            </w:pPr>
-            <w:r>
-              <w:t xml:space="preserve">0.07</w:t>
+              <w:t xml:space="preserve">543.66</w:t>
+            </w:r>
+          </w:p>
+        </w:tc>
+        <w:tc>
+          <w:tcPr/>
+          <w:p>
+            <w:pPr>
+              <w:pStyle w:val="Compact"/>
+              <w:jc w:val="left"/>
+            </w:pPr>
+            <w:r>
+              <w:t xml:space="preserve">550.77</w:t>
+            </w:r>
+          </w:p>
+        </w:tc>
+        <w:tc>
+          <w:tcPr/>
+          <w:p>
+            <w:pPr>
+              <w:pStyle w:val="Compact"/>
+              <w:jc w:val="left"/>
+            </w:pPr>
+            <w:r>
+              <w:t xml:space="preserve">-268.83</w:t>
+            </w:r>
+          </w:p>
+        </w:tc>
+        <w:tc>
+          <w:tcPr/>
+          <w:p>
+            <w:pPr>
+              <w:pStyle w:val="Compact"/>
+              <w:jc w:val="left"/>
+            </w:pPr>
+            <w:r>
+              <w:t xml:space="preserve">537.66</w:t>
+            </w:r>
+          </w:p>
+        </w:tc>
+        <w:tc>
+          <w:tcPr/>
+          <w:p>
+            <w:pPr>
+              <w:pStyle w:val="Compact"/>
+              <w:jc w:val="left"/>
+            </w:pPr>
+            <w:r>
+              <w:t xml:space="preserve">0.04</w:t>
             </w:r>
           </w:p>
         </w:tc>
@@ -4131,7 +4365,7 @@
               <w:jc w:val="left"/>
             </w:pPr>
             <w:r>
-              <w:t xml:space="preserve">0.80</w:t>
+              <w:t xml:space="preserve">0.84</w:t>
             </w:r>
           </w:p>
         </w:tc>
@@ -4177,19 +4411,19 @@
               <w:jc w:val="left"/>
             </w:pPr>
             <w:r>
-              <w:t xml:space="preserve">418.25</w:t>
-            </w:r>
-          </w:p>
-        </w:tc>
-        <w:tc>
-          <w:tcPr/>
-          <w:p>
-            <w:pPr>
-              <w:pStyle w:val="Compact"/>
-              <w:jc w:val="left"/>
-            </w:pPr>
-            <w:r>
-              <w:t xml:space="preserve">8.30</w:t>
+              <w:t xml:space="preserve">429.50</w:t>
+            </w:r>
+          </w:p>
+        </w:tc>
+        <w:tc>
+          <w:tcPr/>
+          <w:p>
+            <w:pPr>
+              <w:pStyle w:val="Compact"/>
+              <w:jc w:val="left"/>
+            </w:pPr>
+            <w:r>
+              <w:t xml:space="preserve">8.77</w:t>
             </w:r>
           </w:p>
         </w:tc>
@@ -4225,7 +4459,7 @@
               <w:jc w:val="left"/>
             </w:pPr>
             <w:r>
-              <w:t xml:space="preserve">0.95</w:t>
+              <w:t xml:space="preserve">0.84</w:t>
             </w:r>
           </w:p>
         </w:tc>
@@ -4249,6 +4483,18 @@
               <w:jc w:val="left"/>
             </w:pPr>
             <w:r>
+              <w:t xml:space="preserve">0.23</w:t>
+            </w:r>
+          </w:p>
+        </w:tc>
+        <w:tc>
+          <w:tcPr/>
+          <w:p>
+            <w:pPr>
+              <w:pStyle w:val="Compact"/>
+              <w:jc w:val="left"/>
+            </w:pPr>
+            <w:r>
               <w:t xml:space="preserve">6</w:t>
             </w:r>
           </w:p>
@@ -4261,55 +4507,55 @@
               <w:jc w:val="left"/>
             </w:pPr>
             <w:r>
-              <w:t xml:space="preserve">417.09</w:t>
-            </w:r>
-          </w:p>
-        </w:tc>
-        <w:tc>
-          <w:tcPr/>
-          <w:p>
-            <w:pPr>
-              <w:pStyle w:val="Compact"/>
-              <w:jc w:val="left"/>
-            </w:pPr>
-            <w:r>
-              <w:t xml:space="preserve">431.30</w:t>
-            </w:r>
-          </w:p>
-        </w:tc>
-        <w:tc>
-          <w:tcPr/>
-          <w:p>
-            <w:pPr>
-              <w:pStyle w:val="Compact"/>
-              <w:jc w:val="left"/>
-            </w:pPr>
-            <w:r>
-              <w:t xml:space="preserve">-202.54</w:t>
-            </w:r>
-          </w:p>
-        </w:tc>
-        <w:tc>
-          <w:tcPr/>
-          <w:p>
-            <w:pPr>
-              <w:pStyle w:val="Compact"/>
-              <w:jc w:val="left"/>
-            </w:pPr>
-            <w:r>
-              <w:t xml:space="preserve">405.09</w:t>
-            </w:r>
-          </w:p>
-        </w:tc>
-        <w:tc>
-          <w:tcPr/>
-          <w:p>
-            <w:pPr>
-              <w:pStyle w:val="Compact"/>
-              <w:jc w:val="left"/>
-            </w:pPr>
-            <w:r>
-              <w:t xml:space="preserve">132.61</w:t>
+              <w:t xml:space="preserve">428.33</w:t>
+            </w:r>
+          </w:p>
+        </w:tc>
+        <w:tc>
+          <w:tcPr/>
+          <w:p>
+            <w:pPr>
+              <w:pStyle w:val="Compact"/>
+              <w:jc w:val="left"/>
+            </w:pPr>
+            <w:r>
+              <w:t xml:space="preserve">442.55</w:t>
+            </w:r>
+          </w:p>
+        </w:tc>
+        <w:tc>
+          <w:tcPr/>
+          <w:p>
+            <w:pPr>
+              <w:pStyle w:val="Compact"/>
+              <w:jc w:val="left"/>
+            </w:pPr>
+            <w:r>
+              <w:t xml:space="preserve">-208.17</w:t>
+            </w:r>
+          </w:p>
+        </w:tc>
+        <w:tc>
+          <w:tcPr/>
+          <w:p>
+            <w:pPr>
+              <w:pStyle w:val="Compact"/>
+              <w:jc w:val="left"/>
+            </w:pPr>
+            <w:r>
+              <w:t xml:space="preserve">416.33</w:t>
+            </w:r>
+          </w:p>
+        </w:tc>
+        <w:tc>
+          <w:tcPr/>
+          <w:p>
+            <w:pPr>
+              <w:pStyle w:val="Compact"/>
+              <w:jc w:val="left"/>
+            </w:pPr>
+            <w:r>
+              <w:t xml:space="preserve">121.37</w:t>
             </w:r>
           </w:p>
         </w:tc>
@@ -4383,19 +4629,19 @@
               <w:jc w:val="left"/>
             </w:pPr>
             <w:r>
-              <w:t xml:space="preserve">419.25</w:t>
-            </w:r>
-          </w:p>
-        </w:tc>
-        <w:tc>
-          <w:tcPr/>
-          <w:p>
-            <w:pPr>
-              <w:pStyle w:val="Compact"/>
-              <w:jc w:val="left"/>
-            </w:pPr>
-            <w:r>
-              <w:t xml:space="preserve">9.30</w:t>
+              <w:t xml:space="preserve">429.95</w:t>
+            </w:r>
+          </w:p>
+        </w:tc>
+        <w:tc>
+          <w:tcPr/>
+          <w:p>
+            <w:pPr>
+              <w:pStyle w:val="Compact"/>
+              <w:jc w:val="left"/>
+            </w:pPr>
+            <w:r>
+              <w:t xml:space="preserve">9.22</w:t>
             </w:r>
           </w:p>
         </w:tc>
@@ -4431,7 +4677,7 @@
               <w:jc w:val="left"/>
             </w:pPr>
             <w:r>
-              <w:t xml:space="preserve">0.98</w:t>
+              <w:t xml:space="preserve">0.93</w:t>
             </w:r>
           </w:p>
         </w:tc>
@@ -4455,6 +4701,18 @@
               <w:jc w:val="left"/>
             </w:pPr>
             <w:r>
+              <w:t xml:space="preserve">0.24</w:t>
+            </w:r>
+          </w:p>
+        </w:tc>
+        <w:tc>
+          <w:tcPr/>
+          <w:p>
+            <w:pPr>
+              <w:pStyle w:val="Compact"/>
+              <w:jc w:val="left"/>
+            </w:pPr>
+            <w:r>
               <w:t xml:space="preserve">10</w:t>
             </w:r>
           </w:p>
@@ -4467,55 +4725,55 @@
               <w:jc w:val="left"/>
             </w:pPr>
             <w:r>
-              <w:t xml:space="preserve">416.02</w:t>
-            </w:r>
-          </w:p>
-        </w:tc>
-        <w:tc>
-          <w:tcPr/>
-          <w:p>
-            <w:pPr>
-              <w:pStyle w:val="Compact"/>
-              <w:jc w:val="left"/>
-            </w:pPr>
-            <w:r>
-              <w:t xml:space="preserve">439.71</w:t>
-            </w:r>
-          </w:p>
-        </w:tc>
-        <w:tc>
-          <w:tcPr/>
-          <w:p>
-            <w:pPr>
-              <w:pStyle w:val="Compact"/>
-              <w:jc w:val="left"/>
-            </w:pPr>
-            <w:r>
-              <w:t xml:space="preserve">-198.01</w:t>
-            </w:r>
-          </w:p>
-        </w:tc>
-        <w:tc>
-          <w:tcPr/>
-          <w:p>
-            <w:pPr>
-              <w:pStyle w:val="Compact"/>
-              <w:jc w:val="left"/>
-            </w:pPr>
-            <w:r>
-              <w:t xml:space="preserve">396.02</w:t>
-            </w:r>
-          </w:p>
-        </w:tc>
-        <w:tc>
-          <w:tcPr/>
-          <w:p>
-            <w:pPr>
-              <w:pStyle w:val="Compact"/>
-              <w:jc w:val="left"/>
-            </w:pPr>
-            <w:r>
-              <w:t xml:space="preserve">141.69</w:t>
+              <w:t xml:space="preserve">426.71</w:t>
+            </w:r>
+          </w:p>
+        </w:tc>
+        <w:tc>
+          <w:tcPr/>
+          <w:p>
+            <w:pPr>
+              <w:pStyle w:val="Compact"/>
+              <w:jc w:val="left"/>
+            </w:pPr>
+            <w:r>
+              <w:t xml:space="preserve">450.41</w:t>
+            </w:r>
+          </w:p>
+        </w:tc>
+        <w:tc>
+          <w:tcPr/>
+          <w:p>
+            <w:pPr>
+              <w:pStyle w:val="Compact"/>
+              <w:jc w:val="left"/>
+            </w:pPr>
+            <w:r>
+              <w:t xml:space="preserve">-203.36</w:t>
+            </w:r>
+          </w:p>
+        </w:tc>
+        <w:tc>
+          <w:tcPr/>
+          <w:p>
+            <w:pPr>
+              <w:pStyle w:val="Compact"/>
+              <w:jc w:val="left"/>
+            </w:pPr>
+            <w:r>
+              <w:t xml:space="preserve">406.71</w:t>
+            </w:r>
+          </w:p>
+        </w:tc>
+        <w:tc>
+          <w:tcPr/>
+          <w:p>
+            <w:pPr>
+              <w:pStyle w:val="Compact"/>
+              <w:jc w:val="left"/>
+            </w:pPr>
+            <w:r>
+              <w:t xml:space="preserve">130.99</w:t>
             </w:r>
           </w:p>
         </w:tc>
@@ -4589,19 +4847,19 @@
               <w:jc w:val="left"/>
             </w:pPr>
             <w:r>
-              <w:t xml:space="preserve">420.44</w:t>
-            </w:r>
-          </w:p>
-        </w:tc>
-        <w:tc>
-          <w:tcPr/>
-          <w:p>
-            <w:pPr>
-              <w:pStyle w:val="Compact"/>
-              <w:jc w:val="left"/>
-            </w:pPr>
-            <w:r>
-              <w:t xml:space="preserve">10.48</w:t>
+              <w:t xml:space="preserve">431.60</w:t>
+            </w:r>
+          </w:p>
+        </w:tc>
+        <w:tc>
+          <w:tcPr/>
+          <w:p>
+            <w:pPr>
+              <w:pStyle w:val="Compact"/>
+              <w:jc w:val="left"/>
+            </w:pPr>
+            <w:r>
+              <w:t xml:space="preserve">10.87</w:t>
             </w:r>
           </w:p>
         </w:tc>
@@ -4637,7 +4895,7 @@
               <w:jc w:val="left"/>
             </w:pPr>
             <w:r>
-              <w:t xml:space="preserve">0.95</w:t>
+              <w:t xml:space="preserve">0.83</w:t>
             </w:r>
           </w:p>
         </w:tc>
@@ -4661,6 +4919,18 @@
               <w:jc w:val="left"/>
             </w:pPr>
             <w:r>
+              <w:t xml:space="preserve">0.22</w:t>
+            </w:r>
+          </w:p>
+        </w:tc>
+        <w:tc>
+          <w:tcPr/>
+          <w:p>
+            <w:pPr>
+              <w:pStyle w:val="Compact"/>
+              <w:jc w:val="left"/>
+            </w:pPr>
+            <w:r>
               <w:t xml:space="preserve">5</w:t>
             </w:r>
           </w:p>
@@ -4673,55 +4943,55 @@
               <w:jc w:val="left"/>
             </w:pPr>
             <w:r>
-              <w:t xml:space="preserve">419.62</w:t>
-            </w:r>
-          </w:p>
-        </w:tc>
-        <w:tc>
-          <w:tcPr/>
-          <w:p>
-            <w:pPr>
-              <w:pStyle w:val="Compact"/>
-              <w:jc w:val="left"/>
-            </w:pPr>
-            <w:r>
-              <w:t xml:space="preserve">431.47</w:t>
-            </w:r>
-          </w:p>
-        </w:tc>
-        <w:tc>
-          <w:tcPr/>
-          <w:p>
-            <w:pPr>
-              <w:pStyle w:val="Compact"/>
-              <w:jc w:val="left"/>
-            </w:pPr>
-            <w:r>
-              <w:t xml:space="preserve">-204.81</w:t>
-            </w:r>
-          </w:p>
-        </w:tc>
-        <w:tc>
-          <w:tcPr/>
-          <w:p>
-            <w:pPr>
-              <w:pStyle w:val="Compact"/>
-              <w:jc w:val="left"/>
-            </w:pPr>
-            <w:r>
-              <w:t xml:space="preserve">409.62</w:t>
-            </w:r>
-          </w:p>
-        </w:tc>
-        <w:tc>
-          <w:tcPr/>
-          <w:p>
-            <w:pPr>
-              <w:pStyle w:val="Compact"/>
-              <w:jc w:val="left"/>
-            </w:pPr>
-            <w:r>
-              <w:t xml:space="preserve">128.08</w:t>
+              <w:t xml:space="preserve">430.78</w:t>
+            </w:r>
+          </w:p>
+        </w:tc>
+        <w:tc>
+          <w:tcPr/>
+          <w:p>
+            <w:pPr>
+              <w:pStyle w:val="Compact"/>
+              <w:jc w:val="left"/>
+            </w:pPr>
+            <w:r>
+              <w:t xml:space="preserve">442.62</w:t>
+            </w:r>
+          </w:p>
+        </w:tc>
+        <w:tc>
+          <w:tcPr/>
+          <w:p>
+            <w:pPr>
+              <w:pStyle w:val="Compact"/>
+              <w:jc w:val="left"/>
+            </w:pPr>
+            <w:r>
+              <w:t xml:space="preserve">-210.39</w:t>
+            </w:r>
+          </w:p>
+        </w:tc>
+        <w:tc>
+          <w:tcPr/>
+          <w:p>
+            <w:pPr>
+              <w:pStyle w:val="Compact"/>
+              <w:jc w:val="left"/>
+            </w:pPr>
+            <w:r>
+              <w:t xml:space="preserve">420.78</w:t>
+            </w:r>
+          </w:p>
+        </w:tc>
+        <w:tc>
+          <w:tcPr/>
+          <w:p>
+            <w:pPr>
+              <w:pStyle w:val="Compact"/>
+              <w:jc w:val="left"/>
+            </w:pPr>
+            <w:r>
+              <w:t xml:space="preserve">116.92</w:t>
             </w:r>
           </w:p>
         </w:tc>
@@ -4795,31 +5065,31 @@
               <w:jc w:val="left"/>
             </w:pPr>
             <w:r>
-              <w:t xml:space="preserve">417.79</w:t>
-            </w:r>
-          </w:p>
-        </w:tc>
-        <w:tc>
-          <w:tcPr/>
-          <w:p>
-            <w:pPr>
-              <w:pStyle w:val="Compact"/>
-              <w:jc w:val="left"/>
-            </w:pPr>
-            <w:r>
-              <w:t xml:space="preserve">7.83</w:t>
-            </w:r>
-          </w:p>
-        </w:tc>
-        <w:tc>
-          <w:tcPr/>
-          <w:p>
-            <w:pPr>
-              <w:pStyle w:val="Compact"/>
-              <w:jc w:val="left"/>
-            </w:pPr>
-            <w:r>
-              <w:t xml:space="preserve">0.02</w:t>
+              <w:t xml:space="preserve">432.26</w:t>
+            </w:r>
+          </w:p>
+        </w:tc>
+        <w:tc>
+          <w:tcPr/>
+          <w:p>
+            <w:pPr>
+              <w:pStyle w:val="Compact"/>
+              <w:jc w:val="left"/>
+            </w:pPr>
+            <w:r>
+              <w:t xml:space="preserve">11.53</w:t>
+            </w:r>
+          </w:p>
+        </w:tc>
+        <w:tc>
+          <w:tcPr/>
+          <w:p>
+            <w:pPr>
+              <w:pStyle w:val="Compact"/>
+              <w:jc w:val="left"/>
+            </w:pPr>
+            <w:r>
+              <w:t xml:space="preserve">0.00</w:t>
             </w:r>
           </w:p>
         </w:tc>
@@ -4843,7 +5113,7 @@
               <w:jc w:val="left"/>
             </w:pPr>
             <w:r>
-              <w:t xml:space="preserve">0.95</w:t>
+              <w:t xml:space="preserve">0.84</w:t>
             </w:r>
           </w:p>
         </w:tc>
@@ -4867,6 +5137,18 @@
               <w:jc w:val="left"/>
             </w:pPr>
             <w:r>
+              <w:t xml:space="preserve">0.23</w:t>
+            </w:r>
+          </w:p>
+        </w:tc>
+        <w:tc>
+          <w:tcPr/>
+          <w:p>
+            <w:pPr>
+              <w:pStyle w:val="Compact"/>
+              <w:jc w:val="left"/>
+            </w:pPr>
+            <w:r>
               <w:t xml:space="preserve">7</w:t>
             </w:r>
           </w:p>
@@ -4879,55 +5161,55 @@
               <w:jc w:val="left"/>
             </w:pPr>
             <w:r>
-              <w:t xml:space="preserve">416.21</w:t>
-            </w:r>
-          </w:p>
-        </w:tc>
-        <w:tc>
-          <w:tcPr/>
-          <w:p>
-            <w:pPr>
-              <w:pStyle w:val="Compact"/>
-              <w:jc w:val="left"/>
-            </w:pPr>
-            <w:r>
-              <w:t xml:space="preserve">432.79</w:t>
-            </w:r>
-          </w:p>
-        </w:tc>
-        <w:tc>
-          <w:tcPr/>
-          <w:p>
-            <w:pPr>
-              <w:pStyle w:val="Compact"/>
-              <w:jc w:val="left"/>
-            </w:pPr>
-            <w:r>
-              <w:t xml:space="preserve">-201.10</w:t>
-            </w:r>
-          </w:p>
-        </w:tc>
-        <w:tc>
-          <w:tcPr/>
-          <w:p>
-            <w:pPr>
-              <w:pStyle w:val="Compact"/>
-              <w:jc w:val="left"/>
-            </w:pPr>
-            <w:r>
-              <w:t xml:space="preserve">402.21</w:t>
-            </w:r>
-          </w:p>
-        </w:tc>
-        <w:tc>
-          <w:tcPr/>
-          <w:p>
-            <w:pPr>
-              <w:pStyle w:val="Compact"/>
-              <w:jc w:val="left"/>
-            </w:pPr>
-            <w:r>
-              <w:t xml:space="preserve">135.49</w:t>
+              <w:t xml:space="preserve">430.68</w:t>
+            </w:r>
+          </w:p>
+        </w:tc>
+        <w:tc>
+          <w:tcPr/>
+          <w:p>
+            <w:pPr>
+              <w:pStyle w:val="Compact"/>
+              <w:jc w:val="left"/>
+            </w:pPr>
+            <w:r>
+              <w:t xml:space="preserve">447.26</w:t>
+            </w:r>
+          </w:p>
+        </w:tc>
+        <w:tc>
+          <w:tcPr/>
+          <w:p>
+            <w:pPr>
+              <w:pStyle w:val="Compact"/>
+              <w:jc w:val="left"/>
+            </w:pPr>
+            <w:r>
+              <w:t xml:space="preserve">-208.34</w:t>
+            </w:r>
+          </w:p>
+        </w:tc>
+        <w:tc>
+          <w:tcPr/>
+          <w:p>
+            <w:pPr>
+              <w:pStyle w:val="Compact"/>
+              <w:jc w:val="left"/>
+            </w:pPr>
+            <w:r>
+              <w:t xml:space="preserve">416.68</w:t>
+            </w:r>
+          </w:p>
+        </w:tc>
+        <w:tc>
+          <w:tcPr/>
+          <w:p>
+            <w:pPr>
+              <w:pStyle w:val="Compact"/>
+              <w:jc w:val="left"/>
+            </w:pPr>
+            <w:r>
+              <w:t xml:space="preserve">121.02</w:t>
             </w:r>
           </w:p>
         </w:tc>
@@ -5001,19 +5283,19 @@
               <w:jc w:val="left"/>
             </w:pPr>
             <w:r>
-              <w:t xml:space="preserve">545.21</w:t>
-            </w:r>
-          </w:p>
-        </w:tc>
-        <w:tc>
-          <w:tcPr/>
-          <w:p>
-            <w:pPr>
-              <w:pStyle w:val="Compact"/>
-              <w:jc w:val="left"/>
-            </w:pPr>
-            <w:r>
-              <w:t xml:space="preserve">135.25</w:t>
+              <w:t xml:space="preserve">548.34</w:t>
+            </w:r>
+          </w:p>
+        </w:tc>
+        <w:tc>
+          <w:tcPr/>
+          <w:p>
+            <w:pPr>
+              <w:pStyle w:val="Compact"/>
+              <w:jc w:val="left"/>
+            </w:pPr>
+            <w:r>
+              <w:t xml:space="preserve">127.61</w:t>
             </w:r>
           </w:p>
         </w:tc>
@@ -5049,7 +5331,7 @@
               <w:jc w:val="left"/>
             </w:pPr>
             <w:r>
-              <w:t xml:space="preserve">0.21</w:t>
+              <w:t xml:space="preserve">0.01</w:t>
             </w:r>
           </w:p>
         </w:tc>
@@ -5073,6 +5355,18 @@
               <w:jc w:val="left"/>
             </w:pPr>
             <w:r>
+              <w:t xml:space="preserve">0.00</w:t>
+            </w:r>
+          </w:p>
+        </w:tc>
+        <w:tc>
+          <w:tcPr/>
+          <w:p>
+            <w:pPr>
+              <w:pStyle w:val="Compact"/>
+              <w:jc w:val="left"/>
+            </w:pPr>
+            <w:r>
               <w:t xml:space="preserve">5</w:t>
             </w:r>
           </w:p>
@@ -5085,55 +5379,55 @@
               <w:jc w:val="left"/>
             </w:pPr>
             <w:r>
-              <w:t xml:space="preserve">544.39</w:t>
-            </w:r>
-          </w:p>
-        </w:tc>
-        <w:tc>
-          <w:tcPr/>
-          <w:p>
-            <w:pPr>
-              <w:pStyle w:val="Compact"/>
-              <w:jc w:val="left"/>
-            </w:pPr>
-            <w:r>
-              <w:t xml:space="preserve">556.23</w:t>
-            </w:r>
-          </w:p>
-        </w:tc>
-        <w:tc>
-          <w:tcPr/>
-          <w:p>
-            <w:pPr>
-              <w:pStyle w:val="Compact"/>
-              <w:jc w:val="left"/>
-            </w:pPr>
-            <w:r>
-              <w:t xml:space="preserve">-267.19</w:t>
-            </w:r>
-          </w:p>
-        </w:tc>
-        <w:tc>
-          <w:tcPr/>
-          <w:p>
-            <w:pPr>
-              <w:pStyle w:val="Compact"/>
-              <w:jc w:val="left"/>
-            </w:pPr>
-            <w:r>
-              <w:t xml:space="preserve">534.39</w:t>
-            </w:r>
-          </w:p>
-        </w:tc>
-        <w:tc>
-          <w:tcPr/>
-          <w:p>
-            <w:pPr>
-              <w:pStyle w:val="Compact"/>
-              <w:jc w:val="left"/>
-            </w:pPr>
-            <w:r>
-              <w:t xml:space="preserve">3.32</w:t>
+              <w:t xml:space="preserve">547.52</w:t>
+            </w:r>
+          </w:p>
+        </w:tc>
+        <w:tc>
+          <w:tcPr/>
+          <w:p>
+            <w:pPr>
+              <w:pStyle w:val="Compact"/>
+              <w:jc w:val="left"/>
+            </w:pPr>
+            <w:r>
+              <w:t xml:space="preserve">559.37</w:t>
+            </w:r>
+          </w:p>
+        </w:tc>
+        <w:tc>
+          <w:tcPr/>
+          <w:p>
+            <w:pPr>
+              <w:pStyle w:val="Compact"/>
+              <w:jc w:val="left"/>
+            </w:pPr>
+            <w:r>
+              <w:t xml:space="preserve">-268.76</w:t>
+            </w:r>
+          </w:p>
+        </w:tc>
+        <w:tc>
+          <w:tcPr/>
+          <w:p>
+            <w:pPr>
+              <w:pStyle w:val="Compact"/>
+              <w:jc w:val="left"/>
+            </w:pPr>
+            <w:r>
+              <w:t xml:space="preserve">537.52</w:t>
+            </w:r>
+          </w:p>
+        </w:tc>
+        <w:tc>
+          <w:tcPr/>
+          <w:p>
+            <w:pPr>
+              <w:pStyle w:val="Compact"/>
+              <w:jc w:val="left"/>
+            </w:pPr>
+            <w:r>
+              <w:t xml:space="preserve">0.18</w:t>
             </w:r>
           </w:p>
         </w:tc>
@@ -5157,7 +5451,7 @@
               <w:jc w:val="left"/>
             </w:pPr>
             <w:r>
-              <w:t xml:space="preserve">0.35</w:t>
+              <w:t xml:space="preserve">0.98</w:t>
             </w:r>
           </w:p>
         </w:tc>
@@ -5203,19 +5497,19 @@
               <w:jc w:val="left"/>
             </w:pPr>
             <w:r>
-              <w:t xml:space="preserve">549.90</w:t>
-            </w:r>
-          </w:p>
-        </w:tc>
-        <w:tc>
-          <w:tcPr/>
-          <w:p>
-            <w:pPr>
-              <w:pStyle w:val="Compact"/>
-              <w:jc w:val="left"/>
-            </w:pPr>
-            <w:r>
-              <w:t xml:space="preserve">139.94</w:t>
+              <w:t xml:space="preserve">550.73</w:t>
+            </w:r>
+          </w:p>
+        </w:tc>
+        <w:tc>
+          <w:tcPr/>
+          <w:p>
+            <w:pPr>
+              <w:pStyle w:val="Compact"/>
+              <w:jc w:val="left"/>
+            </w:pPr>
+            <w:r>
+              <w:t xml:space="preserve">130.00</w:t>
             </w:r>
           </w:p>
         </w:tc>
@@ -5251,7 +5545,7 @@
               <w:jc w:val="left"/>
             </w:pPr>
             <w:r>
-              <w:t xml:space="preserve">0.22</w:t>
+              <w:t xml:space="preserve">0.07</w:t>
             </w:r>
           </w:p>
         </w:tc>
@@ -5275,6 +5569,18 @@
               <w:jc w:val="left"/>
             </w:pPr>
             <w:r>
+              <w:t xml:space="preserve">0.00</w:t>
+            </w:r>
+          </w:p>
+        </w:tc>
+        <w:tc>
+          <w:tcPr/>
+          <w:p>
+            <w:pPr>
+              <w:pStyle w:val="Compact"/>
+              <w:jc w:val="left"/>
+            </w:pPr>
+            <w:r>
               <w:t xml:space="preserve">7</w:t>
             </w:r>
           </w:p>
@@ -5287,55 +5593,55 @@
               <w:jc w:val="left"/>
             </w:pPr>
             <w:r>
-              <w:t xml:space="preserve">548.32</w:t>
-            </w:r>
-          </w:p>
-        </w:tc>
-        <w:tc>
-          <w:tcPr/>
-          <w:p>
-            <w:pPr>
-              <w:pStyle w:val="Compact"/>
-              <w:jc w:val="left"/>
-            </w:pPr>
-            <w:r>
-              <w:t xml:space="preserve">564.91</w:t>
-            </w:r>
-          </w:p>
-        </w:tc>
-        <w:tc>
-          <w:tcPr/>
-          <w:p>
-            <w:pPr>
-              <w:pStyle w:val="Compact"/>
-              <w:jc w:val="left"/>
-            </w:pPr>
-            <w:r>
-              <w:t xml:space="preserve">-267.16</w:t>
-            </w:r>
-          </w:p>
-        </w:tc>
-        <w:tc>
-          <w:tcPr/>
-          <w:p>
-            <w:pPr>
-              <w:pStyle w:val="Compact"/>
-              <w:jc w:val="left"/>
-            </w:pPr>
-            <w:r>
-              <w:t xml:space="preserve">534.32</w:t>
-            </w:r>
-          </w:p>
-        </w:tc>
-        <w:tc>
-          <w:tcPr/>
-          <w:p>
-            <w:pPr>
-              <w:pStyle w:val="Compact"/>
-              <w:jc w:val="left"/>
-            </w:pPr>
-            <w:r>
-              <w:t xml:space="preserve">3.38</w:t>
+              <w:t xml:space="preserve">549.15</w:t>
+            </w:r>
+          </w:p>
+        </w:tc>
+        <w:tc>
+          <w:tcPr/>
+          <w:p>
+            <w:pPr>
+              <w:pStyle w:val="Compact"/>
+              <w:jc w:val="left"/>
+            </w:pPr>
+            <w:r>
+              <w:t xml:space="preserve">565.74</w:t>
+            </w:r>
+          </w:p>
+        </w:tc>
+        <w:tc>
+          <w:tcPr/>
+          <w:p>
+            <w:pPr>
+              <w:pStyle w:val="Compact"/>
+              <w:jc w:val="left"/>
+            </w:pPr>
+            <w:r>
+              <w:t xml:space="preserve">-267.58</w:t>
+            </w:r>
+          </w:p>
+        </w:tc>
+        <w:tc>
+          <w:tcPr/>
+          <w:p>
+            <w:pPr>
+              <w:pStyle w:val="Compact"/>
+              <w:jc w:val="left"/>
+            </w:pPr>
+            <w:r>
+              <w:t xml:space="preserve">535.15</w:t>
+            </w:r>
+          </w:p>
+        </w:tc>
+        <w:tc>
+          <w:tcPr/>
+          <w:p>
+            <w:pPr>
+              <w:pStyle w:val="Compact"/>
+              <w:jc w:val="left"/>
+            </w:pPr>
+            <w:r>
+              <w:t xml:space="preserve">2.55</w:t>
             </w:r>
           </w:p>
         </w:tc>
@@ -5359,7 +5665,7 @@
               <w:jc w:val="left"/>
             </w:pPr>
             <w:r>
-              <w:t xml:space="preserve">0.64</w:t>
+              <w:t xml:space="preserve">0.77</w:t>
             </w:r>
           </w:p>
         </w:tc>
@@ -5405,19 +5711,19 @@
               <w:jc w:val="left"/>
             </w:pPr>
             <w:r>
-              <w:t xml:space="preserve">420.66</w:t>
-            </w:r>
-          </w:p>
-        </w:tc>
-        <w:tc>
-          <w:tcPr/>
-          <w:p>
-            <w:pPr>
-              <w:pStyle w:val="Compact"/>
-              <w:jc w:val="left"/>
-            </w:pPr>
-            <w:r>
-              <w:t xml:space="preserve">10.70</w:t>
+              <w:t xml:space="preserve">431.78</w:t>
+            </w:r>
+          </w:p>
+        </w:tc>
+        <w:tc>
+          <w:tcPr/>
+          <w:p>
+            <w:pPr>
+              <w:pStyle w:val="Compact"/>
+              <w:jc w:val="left"/>
+            </w:pPr>
+            <w:r>
+              <w:t xml:space="preserve">11.05</w:t>
             </w:r>
           </w:p>
         </w:tc>
@@ -5453,7 +5759,7 @@
               <w:jc w:val="left"/>
             </w:pPr>
             <w:r>
-              <w:t xml:space="preserve">0.95</w:t>
+              <w:t xml:space="preserve">0.84</w:t>
             </w:r>
           </w:p>
         </w:tc>
@@ -5477,6 +5783,18 @@
               <w:jc w:val="left"/>
             </w:pPr>
             <w:r>
+              <w:t xml:space="preserve">0.23</w:t>
+            </w:r>
+          </w:p>
+        </w:tc>
+        <w:tc>
+          <w:tcPr/>
+          <w:p>
+            <w:pPr>
+              <w:pStyle w:val="Compact"/>
+              <w:jc w:val="left"/>
+            </w:pPr>
+            <w:r>
               <w:t xml:space="preserve">7</w:t>
             </w:r>
           </w:p>
@@ -5489,55 +5807,55 @@
               <w:jc w:val="left"/>
             </w:pPr>
             <w:r>
-              <w:t xml:space="preserve">419.08</w:t>
-            </w:r>
-          </w:p>
-        </w:tc>
-        <w:tc>
-          <w:tcPr/>
-          <w:p>
-            <w:pPr>
-              <w:pStyle w:val="Compact"/>
-              <w:jc w:val="left"/>
-            </w:pPr>
-            <w:r>
-              <w:t xml:space="preserve">435.67</w:t>
-            </w:r>
-          </w:p>
-        </w:tc>
-        <w:tc>
-          <w:tcPr/>
-          <w:p>
-            <w:pPr>
-              <w:pStyle w:val="Compact"/>
-              <w:jc w:val="left"/>
-            </w:pPr>
-            <w:r>
-              <w:t xml:space="preserve">-202.54</w:t>
-            </w:r>
-          </w:p>
-        </w:tc>
-        <w:tc>
-          <w:tcPr/>
-          <w:p>
-            <w:pPr>
-              <w:pStyle w:val="Compact"/>
-              <w:jc w:val="left"/>
-            </w:pPr>
-            <w:r>
-              <w:t xml:space="preserve">405.08</w:t>
-            </w:r>
-          </w:p>
-        </w:tc>
-        <w:tc>
-          <w:tcPr/>
-          <w:p>
-            <w:pPr>
-              <w:pStyle w:val="Compact"/>
-              <w:jc w:val="left"/>
-            </w:pPr>
-            <w:r>
-              <w:t xml:space="preserve">132.62</w:t>
+              <w:t xml:space="preserve">430.20</w:t>
+            </w:r>
+          </w:p>
+        </w:tc>
+        <w:tc>
+          <w:tcPr/>
+          <w:p>
+            <w:pPr>
+              <w:pStyle w:val="Compact"/>
+              <w:jc w:val="left"/>
+            </w:pPr>
+            <w:r>
+              <w:t xml:space="preserve">446.79</w:t>
+            </w:r>
+          </w:p>
+        </w:tc>
+        <w:tc>
+          <w:tcPr/>
+          <w:p>
+            <w:pPr>
+              <w:pStyle w:val="Compact"/>
+              <w:jc w:val="left"/>
+            </w:pPr>
+            <w:r>
+              <w:t xml:space="preserve">-208.10</w:t>
+            </w:r>
+          </w:p>
+        </w:tc>
+        <w:tc>
+          <w:tcPr/>
+          <w:p>
+            <w:pPr>
+              <w:pStyle w:val="Compact"/>
+              <w:jc w:val="left"/>
+            </w:pPr>
+            <w:r>
+              <w:t xml:space="preserve">416.20</w:t>
+            </w:r>
+          </w:p>
+        </w:tc>
+        <w:tc>
+          <w:tcPr/>
+          <w:p>
+            <w:pPr>
+              <w:pStyle w:val="Compact"/>
+              <w:jc w:val="left"/>
+            </w:pPr>
+            <w:r>
+              <w:t xml:space="preserve">121.50</w:t>
             </w:r>
           </w:p>
         </w:tc>
@@ -5611,31 +5929,31 @@
               <w:jc w:val="left"/>
             </w:pPr>
             <w:r>
-              <w:t xml:space="preserve">412.70</w:t>
-            </w:r>
-          </w:p>
-        </w:tc>
-        <w:tc>
-          <w:tcPr/>
-          <w:p>
-            <w:pPr>
-              <w:pStyle w:val="Compact"/>
-              <w:jc w:val="left"/>
-            </w:pPr>
-            <w:r>
-              <w:t xml:space="preserve">2.74</w:t>
-            </w:r>
-          </w:p>
-        </w:tc>
-        <w:tc>
-          <w:tcPr/>
-          <w:p>
-            <w:pPr>
-              <w:pStyle w:val="Compact"/>
-              <w:jc w:val="left"/>
-            </w:pPr>
-            <w:r>
-              <w:t xml:space="preserve">0.19</w:t>
+              <w:t xml:space="preserve">429.91</w:t>
+            </w:r>
+          </w:p>
+        </w:tc>
+        <w:tc>
+          <w:tcPr/>
+          <w:p>
+            <w:pPr>
+              <w:pStyle w:val="Compact"/>
+              <w:jc w:val="left"/>
+            </w:pPr>
+            <w:r>
+              <w:t xml:space="preserve">9.18</w:t>
+            </w:r>
+          </w:p>
+        </w:tc>
+        <w:tc>
+          <w:tcPr/>
+          <w:p>
+            <w:pPr>
+              <w:pStyle w:val="Compact"/>
+              <w:jc w:val="left"/>
+            </w:pPr>
+            <w:r>
+              <w:t xml:space="preserve">0.01</w:t>
             </w:r>
           </w:p>
         </w:tc>
@@ -5659,7 +5977,7 @@
               <w:jc w:val="left"/>
             </w:pPr>
             <w:r>
-              <w:t xml:space="preserve">0.95</w:t>
+              <w:t xml:space="preserve">0.82</w:t>
             </w:r>
           </w:p>
         </w:tc>
@@ -5683,6 +6001,18 @@
               <w:jc w:val="left"/>
             </w:pPr>
             <w:r>
+              <w:t xml:space="preserve">0.25</w:t>
+            </w:r>
+          </w:p>
+        </w:tc>
+        <w:tc>
+          <w:tcPr/>
+          <w:p>
+            <w:pPr>
+              <w:pStyle w:val="Compact"/>
+              <w:jc w:val="left"/>
+            </w:pPr>
+            <w:r>
               <w:t xml:space="preserve">11</w:t>
             </w:r>
           </w:p>
@@ -5695,55 +6025,55 @@
               <w:jc w:val="left"/>
             </w:pPr>
             <w:r>
-              <w:t xml:space="preserve">408.76</w:t>
-            </w:r>
-          </w:p>
-        </w:tc>
-        <w:tc>
-          <w:tcPr/>
-          <w:p>
-            <w:pPr>
-              <w:pStyle w:val="Compact"/>
-              <w:jc w:val="left"/>
-            </w:pPr>
-            <w:r>
-              <w:t xml:space="preserve">434.82</w:t>
-            </w:r>
-          </w:p>
-        </w:tc>
-        <w:tc>
-          <w:tcPr/>
-          <w:p>
-            <w:pPr>
-              <w:pStyle w:val="Compact"/>
-              <w:jc w:val="left"/>
-            </w:pPr>
-            <w:r>
-              <w:t xml:space="preserve">-193.38</w:t>
-            </w:r>
-          </w:p>
-        </w:tc>
-        <w:tc>
-          <w:tcPr/>
-          <w:p>
-            <w:pPr>
-              <w:pStyle w:val="Compact"/>
-              <w:jc w:val="left"/>
-            </w:pPr>
-            <w:r>
-              <w:t xml:space="preserve">386.76</w:t>
-            </w:r>
-          </w:p>
-        </w:tc>
-        <w:tc>
-          <w:tcPr/>
-          <w:p>
-            <w:pPr>
-              <w:pStyle w:val="Compact"/>
-              <w:jc w:val="left"/>
-            </w:pPr>
-            <w:r>
-              <w:t xml:space="preserve">150.95</w:t>
+              <w:t xml:space="preserve">425.97</w:t>
+            </w:r>
+          </w:p>
+        </w:tc>
+        <w:tc>
+          <w:tcPr/>
+          <w:p>
+            <w:pPr>
+              <w:pStyle w:val="Compact"/>
+              <w:jc w:val="left"/>
+            </w:pPr>
+            <w:r>
+              <w:t xml:space="preserve">452.03</w:t>
+            </w:r>
+          </w:p>
+        </w:tc>
+        <w:tc>
+          <w:tcPr/>
+          <w:p>
+            <w:pPr>
+              <w:pStyle w:val="Compact"/>
+              <w:jc w:val="left"/>
+            </w:pPr>
+            <w:r>
+              <w:t xml:space="preserve">-201.98</w:t>
+            </w:r>
+          </w:p>
+        </w:tc>
+        <w:tc>
+          <w:tcPr/>
+          <w:p>
+            <w:pPr>
+              <w:pStyle w:val="Compact"/>
+              <w:jc w:val="left"/>
+            </w:pPr>
+            <w:r>
+              <w:t xml:space="preserve">403.97</w:t>
+            </w:r>
+          </w:p>
+        </w:tc>
+        <w:tc>
+          <w:tcPr/>
+          <w:p>
+            <w:pPr>
+              <w:pStyle w:val="Compact"/>
+              <w:jc w:val="left"/>
+            </w:pPr>
+            <w:r>
+              <w:t xml:space="preserve">133.73</w:t>
             </w:r>
           </w:p>
         </w:tc>
@@ -5817,19 +6147,19 @@
               <w:jc w:val="left"/>
             </w:pPr>
             <w:r>
-              <w:t xml:space="preserve">421.83</w:t>
-            </w:r>
-          </w:p>
-        </w:tc>
-        <w:tc>
-          <w:tcPr/>
-          <w:p>
-            <w:pPr>
-              <w:pStyle w:val="Compact"/>
-              <w:jc w:val="left"/>
-            </w:pPr>
-            <w:r>
-              <w:t xml:space="preserve">11.87</w:t>
+              <w:t xml:space="preserve">432.18</w:t>
+            </w:r>
+          </w:p>
+        </w:tc>
+        <w:tc>
+          <w:tcPr/>
+          <w:p>
+            <w:pPr>
+              <w:pStyle w:val="Compact"/>
+              <w:jc w:val="left"/>
+            </w:pPr>
+            <w:r>
+              <w:t xml:space="preserve">11.45</w:t>
             </w:r>
           </w:p>
         </w:tc>
@@ -5865,7 +6195,7 @@
               <w:jc w:val="left"/>
             </w:pPr>
             <w:r>
-              <w:t xml:space="preserve">0.98</w:t>
+              <w:t xml:space="preserve">0.93</w:t>
             </w:r>
           </w:p>
         </w:tc>
@@ -5889,6 +6219,18 @@
               <w:jc w:val="left"/>
             </w:pPr>
             <w:r>
+              <w:t xml:space="preserve">0.24</w:t>
+            </w:r>
+          </w:p>
+        </w:tc>
+        <w:tc>
+          <w:tcPr/>
+          <w:p>
+            <w:pPr>
+              <w:pStyle w:val="Compact"/>
+              <w:jc w:val="left"/>
+            </w:pPr>
+            <w:r>
               <w:t xml:space="preserve">11</w:t>
             </w:r>
           </w:p>
@@ -5901,55 +6243,55 @@
               <w:jc w:val="left"/>
             </w:pPr>
             <w:r>
-              <w:t xml:space="preserve">417.89</w:t>
-            </w:r>
-          </w:p>
-        </w:tc>
-        <w:tc>
-          <w:tcPr/>
-          <w:p>
-            <w:pPr>
-              <w:pStyle w:val="Compact"/>
-              <w:jc w:val="left"/>
-            </w:pPr>
-            <w:r>
-              <w:t xml:space="preserve">443.95</w:t>
-            </w:r>
-          </w:p>
-        </w:tc>
-        <w:tc>
-          <w:tcPr/>
-          <w:p>
-            <w:pPr>
-              <w:pStyle w:val="Compact"/>
-              <w:jc w:val="left"/>
-            </w:pPr>
-            <w:r>
-              <w:t xml:space="preserve">-197.94</w:t>
-            </w:r>
-          </w:p>
-        </w:tc>
-        <w:tc>
-          <w:tcPr/>
-          <w:p>
-            <w:pPr>
-              <w:pStyle w:val="Compact"/>
-              <w:jc w:val="left"/>
-            </w:pPr>
-            <w:r>
-              <w:t xml:space="preserve">395.89</w:t>
-            </w:r>
-          </w:p>
-        </w:tc>
-        <w:tc>
-          <w:tcPr/>
-          <w:p>
-            <w:pPr>
-              <w:pStyle w:val="Compact"/>
-              <w:jc w:val="left"/>
-            </w:pPr>
-            <w:r>
-              <w:t xml:space="preserve">141.81</w:t>
+              <w:t xml:space="preserve">428.24</w:t>
+            </w:r>
+          </w:p>
+        </w:tc>
+        <w:tc>
+          <w:tcPr/>
+          <w:p>
+            <w:pPr>
+              <w:pStyle w:val="Compact"/>
+              <w:jc w:val="left"/>
+            </w:pPr>
+            <w:r>
+              <w:t xml:space="preserve">454.31</w:t>
+            </w:r>
+          </w:p>
+        </w:tc>
+        <w:tc>
+          <w:tcPr/>
+          <w:p>
+            <w:pPr>
+              <w:pStyle w:val="Compact"/>
+              <w:jc w:val="left"/>
+            </w:pPr>
+            <w:r>
+              <w:t xml:space="preserve">-203.12</w:t>
+            </w:r>
+          </w:p>
+        </w:tc>
+        <w:tc>
+          <w:tcPr/>
+          <w:p>
+            <w:pPr>
+              <w:pStyle w:val="Compact"/>
+              <w:jc w:val="left"/>
+            </w:pPr>
+            <w:r>
+              <w:t xml:space="preserve">406.24</w:t>
+            </w:r>
+          </w:p>
+        </w:tc>
+        <w:tc>
+          <w:tcPr/>
+          <w:p>
+            <w:pPr>
+              <w:pStyle w:val="Compact"/>
+              <w:jc w:val="left"/>
+            </w:pPr>
+            <w:r>
+              <w:t xml:space="preserve">131.46</w:t>
             </w:r>
           </w:p>
         </w:tc>
@@ -6023,7 +6365,7 @@
               <w:jc w:val="left"/>
             </w:pPr>
             <w:r>
-              <w:t xml:space="preserve">409.96</w:t>
+              <w:t xml:space="preserve">420.73</w:t>
             </w:r>
           </w:p>
         </w:tc>
@@ -6047,7 +6389,7 @@
               <w:jc w:val="left"/>
             </w:pPr>
             <w:r>
-              <w:t xml:space="preserve">0.75</w:t>
+              <w:t xml:space="preserve">0.94</w:t>
             </w:r>
           </w:p>
         </w:tc>
@@ -6071,7 +6413,7 @@
               <w:jc w:val="left"/>
             </w:pPr>
             <w:r>
-              <w:t xml:space="preserve">0.97</w:t>
+              <w:t xml:space="preserve">0.91</w:t>
             </w:r>
           </w:p>
         </w:tc>
@@ -6095,6 +6437,18 @@
               <w:jc w:val="left"/>
             </w:pPr>
             <w:r>
+              <w:t xml:space="preserve">0.31</w:t>
+            </w:r>
+          </w:p>
+        </w:tc>
+        <w:tc>
+          <w:tcPr/>
+          <w:p>
+            <w:pPr>
+              <w:pStyle w:val="Compact"/>
+              <w:jc w:val="left"/>
+            </w:pPr>
+            <w:r>
               <w:t xml:space="preserve">19</w:t>
             </w:r>
           </w:p>
@@ -6107,55 +6461,55 @@
               <w:jc w:val="left"/>
             </w:pPr>
             <w:r>
-              <w:t xml:space="preserve">397.07</w:t>
-            </w:r>
-          </w:p>
-        </w:tc>
-        <w:tc>
-          <w:tcPr/>
-          <w:p>
-            <w:pPr>
-              <w:pStyle w:val="Compact"/>
-              <w:jc w:val="left"/>
-            </w:pPr>
-            <w:r>
-              <w:t xml:space="preserve">442.09</w:t>
-            </w:r>
-          </w:p>
-        </w:tc>
-        <w:tc>
-          <w:tcPr/>
-          <w:p>
-            <w:pPr>
-              <w:pStyle w:val="Compact"/>
-              <w:jc w:val="left"/>
-            </w:pPr>
-            <w:r>
-              <w:t xml:space="preserve">-179.54</w:t>
-            </w:r>
-          </w:p>
-        </w:tc>
-        <w:tc>
-          <w:tcPr/>
-          <w:p>
-            <w:pPr>
-              <w:pStyle w:val="Compact"/>
-              <w:jc w:val="left"/>
-            </w:pPr>
-            <w:r>
-              <w:t xml:space="preserve">359.07</w:t>
-            </w:r>
-          </w:p>
-        </w:tc>
-        <w:tc>
-          <w:tcPr/>
-          <w:p>
-            <w:pPr>
-              <w:pStyle w:val="Compact"/>
-              <w:jc w:val="left"/>
-            </w:pPr>
-            <w:r>
-              <w:t xml:space="preserve">178.63</w:t>
+              <w:t xml:space="preserve">407.85</w:t>
+            </w:r>
+          </w:p>
+        </w:tc>
+        <w:tc>
+          <w:tcPr/>
+          <w:p>
+            <w:pPr>
+              <w:pStyle w:val="Compact"/>
+              <w:jc w:val="left"/>
+            </w:pPr>
+            <w:r>
+              <w:t xml:space="preserve">452.87</w:t>
+            </w:r>
+          </w:p>
+        </w:tc>
+        <w:tc>
+          <w:tcPr/>
+          <w:p>
+            <w:pPr>
+              <w:pStyle w:val="Compact"/>
+              <w:jc w:val="left"/>
+            </w:pPr>
+            <w:r>
+              <w:t xml:space="preserve">-184.92</w:t>
+            </w:r>
+          </w:p>
+        </w:tc>
+        <w:tc>
+          <w:tcPr/>
+          <w:p>
+            <w:pPr>
+              <w:pStyle w:val="Compact"/>
+              <w:jc w:val="left"/>
+            </w:pPr>
+            <w:r>
+              <w:t xml:space="preserve">369.85</w:t>
+            </w:r>
+          </w:p>
+        </w:tc>
+        <w:tc>
+          <w:tcPr/>
+          <w:p>
+            <w:pPr>
+              <w:pStyle w:val="Compact"/>
+              <w:jc w:val="left"/>
+            </w:pPr>
+            <w:r>
+              <w:t xml:space="preserve">167.86</w:t>
             </w:r>
           </w:p>
         </w:tc>

</xml_diff>